<commit_message>
Draft of my passage
</commit_message>
<xml_diff>
--- a/02. Supplement Final/Brain_Evo_Final.docx
+++ b/02. Supplement Final/Brain_Evo_Final.docx
@@ -1,6 +1,6 @@
 
 <file path=word/document.xml><?xml version="1.0" encoding="utf-8"?>
-<w:document xmlns:wpc="http://schemas.microsoft.com/office/word/2010/wordprocessingCanvas" xmlns:cx="http://schemas.microsoft.com/office/drawing/2014/chartex" xmlns:cx1="http://schemas.microsoft.com/office/drawing/2015/9/8/chartex" xmlns:cx2="http://schemas.microsoft.com/office/drawing/2015/10/21/chartex" xmlns:cx3="http://schemas.microsoft.com/office/drawing/2016/5/9/chartex" xmlns:cx4="http://schemas.microsoft.com/office/drawing/2016/5/10/chartex" xmlns:cx5="http://schemas.microsoft.com/office/drawing/2016/5/11/chartex" xmlns:cx6="http://schemas.microsoft.com/office/drawing/2016/5/12/chartex" xmlns:cx7="http://schemas.microsoft.com/office/drawing/2016/5/13/chartex" xmlns:cx8="http://schemas.microsoft.com/office/drawing/2016/5/14/chartex" xmlns:mc="http://schemas.openxmlformats.org/markup-compatibility/2006" xmlns:aink="http://schemas.microsoft.com/office/drawing/2016/ink" xmlns:am3d="http://schemas.microsoft.com/office/drawing/2017/model3d" xmlns:o="urn:schemas-microsoft-com:office:office" xmlns:r="http://schemas.openxmlformats.org/officeDocument/2006/relationships" xmlns:m="http://schemas.openxmlformats.org/officeDocument/2006/math" xmlns:v="urn:schemas-microsoft-com:vml" xmlns:wp14="http://schemas.microsoft.com/office/word/2010/wordprocessingDrawing" xmlns:wp="http://schemas.openxmlformats.org/drawingml/2006/wordprocessingDrawing" xmlns:w10="urn:schemas-microsoft-com:office:word" xmlns:w="http://schemas.openxmlformats.org/wordprocessingml/2006/main" xmlns:w14="http://schemas.microsoft.com/office/word/2010/wordml" xmlns:w15="http://schemas.microsoft.com/office/word/2012/wordml" xmlns:w16cid="http://schemas.microsoft.com/office/word/2016/wordml/cid" xmlns:w16se="http://schemas.microsoft.com/office/word/2015/wordml/symex" xmlns:wpg="http://schemas.microsoft.com/office/word/2010/wordprocessingGroup" xmlns:wpi="http://schemas.microsoft.com/office/word/2010/wordprocessingInk" xmlns:wne="http://schemas.microsoft.com/office/word/2006/wordml" xmlns:wps="http://schemas.microsoft.com/office/word/2010/wordprocessingShape" mc:Ignorable="w14 w15 w16se w16cid wp14">
+<w:document xmlns:wpc="http://schemas.microsoft.com/office/word/2010/wordprocessingCanvas" xmlns:cx="http://schemas.microsoft.com/office/drawing/2014/chartex" xmlns:cx1="http://schemas.microsoft.com/office/drawing/2015/9/8/chartex" xmlns:cx2="http://schemas.microsoft.com/office/drawing/2015/10/21/chartex" xmlns:cx3="http://schemas.microsoft.com/office/drawing/2016/5/9/chartex" xmlns:cx4="http://schemas.microsoft.com/office/drawing/2016/5/10/chartex" xmlns:cx5="http://schemas.microsoft.com/office/drawing/2016/5/11/chartex" xmlns:cx6="http://schemas.microsoft.com/office/drawing/2016/5/12/chartex" xmlns:cx7="http://schemas.microsoft.com/office/drawing/2016/5/13/chartex" xmlns:cx8="http://schemas.microsoft.com/office/drawing/2016/5/14/chartex" xmlns:mc="http://schemas.openxmlformats.org/markup-compatibility/2006" xmlns:aink="http://schemas.microsoft.com/office/drawing/2016/ink" xmlns:am3d="http://schemas.microsoft.com/office/drawing/2017/model3d" xmlns:o="urn:schemas-microsoft-com:office:office" xmlns:r="http://schemas.openxmlformats.org/officeDocument/2006/relationships" xmlns:m="http://schemas.openxmlformats.org/officeDocument/2006/math" xmlns:v="urn:schemas-microsoft-com:vml" xmlns:wp14="http://schemas.microsoft.com/office/word/2010/wordprocessingDrawing" xmlns:wp="http://schemas.openxmlformats.org/drawingml/2006/wordprocessingDrawing" xmlns:w10="urn:schemas-microsoft-com:office:word" xmlns:w="http://schemas.openxmlformats.org/wordprocessingml/2006/main" xmlns:w14="http://schemas.microsoft.com/office/word/2010/wordml" xmlns:w15="http://schemas.microsoft.com/office/word/2012/wordml" xmlns:w16cex="http://schemas.microsoft.com/office/word/2018/wordml/cex" xmlns:w16cid="http://schemas.microsoft.com/office/word/2016/wordml/cid" xmlns:w16="http://schemas.microsoft.com/office/word/2018/wordml" xmlns:w16se="http://schemas.microsoft.com/office/word/2015/wordml/symex" xmlns:wpg="http://schemas.microsoft.com/office/word/2010/wordprocessingGroup" xmlns:wpi="http://schemas.microsoft.com/office/word/2010/wordprocessingInk" xmlns:wne="http://schemas.microsoft.com/office/word/2006/wordml" xmlns:wps="http://schemas.microsoft.com/office/word/2010/wordprocessingShape" mc:Ignorable="w14 w15 w16se w16cid w16 w16cex wp14">
   <w:body>
     <w:p>
       <w:pPr>
@@ -85,41 +85,13 @@
         </w:rPr>
         <w:t xml:space="preserve"> </w:t>
       </w:r>
-      <w:proofErr w:type="spellStart"/>
-      <w:r>
-        <w:rPr>
-          <w:rFonts w:ascii="Arial" w:hAnsi="Arial" w:cs="Arial"/>
-          <w:szCs w:val="24"/>
-          <w:lang w:val="en-GB"/>
-        </w:rPr>
-        <w:t>Patrik</w:t>
-      </w:r>
-      <w:proofErr w:type="spellEnd"/>
-      <w:r>
-        <w:rPr>
-          <w:rFonts w:ascii="Arial" w:hAnsi="Arial" w:cs="Arial"/>
-          <w:szCs w:val="24"/>
-          <w:lang w:val="en-GB"/>
-        </w:rPr>
-        <w:t xml:space="preserve"> </w:t>
-      </w:r>
-      <w:proofErr w:type="spellStart"/>
-      <w:r>
-        <w:rPr>
-          <w:rFonts w:ascii="Arial" w:hAnsi="Arial" w:cs="Arial"/>
-          <w:szCs w:val="24"/>
-          <w:lang w:val="en-GB"/>
-        </w:rPr>
-        <w:t>Drhlík</w:t>
-      </w:r>
-      <w:proofErr w:type="spellEnd"/>
-      <w:r>
-        <w:rPr>
-          <w:rFonts w:ascii="Arial" w:hAnsi="Arial" w:cs="Arial"/>
-          <w:szCs w:val="24"/>
-          <w:lang w:val="en-GB"/>
-        </w:rPr>
-        <w:t xml:space="preserve">, </w:t>
+      <w:r>
+        <w:rPr>
+          <w:rFonts w:ascii="Arial" w:hAnsi="Arial" w:cs="Arial"/>
+          <w:szCs w:val="24"/>
+          <w:lang w:val="en-GB"/>
+        </w:rPr>
+        <w:t xml:space="preserve">Patrik Drhlík, </w:t>
       </w:r>
       <w:r>
         <w:rPr>
@@ -135,18 +107,8 @@
           <w:szCs w:val="24"/>
           <w:lang w:val="en-GB"/>
         </w:rPr>
-        <w:t xml:space="preserve"> Vera </w:t>
-      </w:r>
-      <w:proofErr w:type="spellStart"/>
-      <w:r>
-        <w:rPr>
-          <w:rFonts w:ascii="Arial" w:hAnsi="Arial" w:cs="Arial"/>
-          <w:szCs w:val="24"/>
-          <w:lang w:val="en-GB"/>
-        </w:rPr>
-        <w:t>Weisbecker</w:t>
-      </w:r>
-      <w:proofErr w:type="spellEnd"/>
+        <w:t xml:space="preserve"> Vera Weisbecker</w:t>
+      </w:r>
     </w:p>
     <w:p>
       <w:pPr>
@@ -213,8 +175,6 @@
         </w:rPr>
         <w:t xml:space="preserve"> </w:t>
       </w:r>
-      <w:bookmarkStart w:id="0" w:name="_GoBack"/>
-      <w:bookmarkEnd w:id="0"/>
     </w:p>
     <w:p>
       <w:pPr>
@@ -4447,16 +4407,56 @@
           <w:szCs w:val="24"/>
           <w:lang w:val="en-GB"/>
         </w:rPr>
-        <w:t>have highly varied life histories and reproductive modes</w:t>
-      </w:r>
-      <w:r>
-        <w:rPr>
-          <w:rFonts w:ascii="Arial" w:hAnsi="Arial" w:cs="Arial"/>
-          <w:szCs w:val="24"/>
-          <w:lang w:val="en-GB"/>
-        </w:rPr>
-        <w:t>,</w:t>
-      </w:r>
+        <w:t xml:space="preserve">have highly varied life histories </w:t>
+      </w:r>
+      <w:ins w:id="0" w:author="Vera Weisbecker" w:date="2021-01-29T20:33:00Z">
+        <w:r>
+          <w:rPr>
+            <w:rFonts w:ascii="Arial" w:hAnsi="Arial" w:cs="Arial"/>
+            <w:szCs w:val="24"/>
+            <w:lang w:val="en-GB"/>
+          </w:rPr>
+          <w:t xml:space="preserve">(e.g. altricial vs. precocial) </w:t>
+        </w:r>
+      </w:ins>
+      <w:r>
+        <w:rPr>
+          <w:rFonts w:ascii="Arial" w:hAnsi="Arial" w:cs="Arial"/>
+          <w:szCs w:val="24"/>
+          <w:lang w:val="en-GB"/>
+        </w:rPr>
+        <w:t>and reproductive modes</w:t>
+      </w:r>
+      <w:ins w:id="1" w:author="Vera Weisbecker" w:date="2021-01-29T20:33:00Z">
+        <w:r>
+          <w:rPr>
+            <w:rFonts w:ascii="Arial" w:hAnsi="Arial" w:cs="Arial"/>
+            <w:szCs w:val="24"/>
+            <w:lang w:val="en-GB"/>
+          </w:rPr>
+          <w:t xml:space="preserve"> with differing types of placentation, gestation lengths, and m</w:t>
+        </w:r>
+      </w:ins>
+      <w:ins w:id="2" w:author="Vera Weisbecker" w:date="2021-01-29T20:34:00Z">
+        <w:r>
+          <w:rPr>
+            <w:rFonts w:ascii="Arial" w:hAnsi="Arial" w:cs="Arial"/>
+            <w:szCs w:val="24"/>
+            <w:lang w:val="en-GB"/>
+          </w:rPr>
+          <w:t>ilk composition,</w:t>
+        </w:r>
+      </w:ins>
+      <w:del w:id="3" w:author="Vera Weisbecker" w:date="2021-01-29T20:34:00Z">
+        <w:r>
+          <w:rPr>
+            <w:rFonts w:ascii="Arial" w:hAnsi="Arial" w:cs="Arial"/>
+            <w:szCs w:val="24"/>
+            <w:lang w:val="en-GB"/>
+          </w:rPr>
+          <w:delText>,</w:delText>
+        </w:r>
+      </w:del>
       <w:r>
         <w:rPr>
           <w:rFonts w:ascii="Arial" w:hAnsi="Arial" w:cs="Arial"/>
@@ -4648,7 +4648,16 @@
           <w:szCs w:val="24"/>
           <w:lang w:val="en-GB"/>
         </w:rPr>
-        <w:t xml:space="preserve"> placentals</w:t>
+        <w:t xml:space="preserve"> </w:t>
+      </w:r>
+      <w:r>
+        <w:rPr>
+          <w:rFonts w:ascii="Arial" w:hAnsi="Arial" w:cs="Arial"/>
+          <w:szCs w:val="24"/>
+          <w:lang w:val="en-GB"/>
+        </w:rPr>
+        <w:lastRenderedPageBreak/>
+        <w:t>placentals</w:t>
       </w:r>
       <w:r>
         <w:rPr>
@@ -4949,15 +4958,51 @@
           <w:szCs w:val="24"/>
           <w:lang w:val="en-GB"/>
         </w:rPr>
-        <w:t xml:space="preserve">Marsupial </w:t>
-      </w:r>
-      <w:r>
-        <w:rPr>
-          <w:rFonts w:ascii="Arial" w:hAnsi="Arial" w:cs="Arial"/>
-          <w:szCs w:val="24"/>
-          <w:lang w:val="en-GB"/>
-        </w:rPr>
-        <w:t xml:space="preserve">neonates are born </w:t>
+        <w:t>Marsupial</w:t>
+      </w:r>
+      <w:ins w:id="4" w:author="Vera Weisbecker" w:date="2021-01-29T20:34:00Z">
+        <w:r>
+          <w:rPr>
+            <w:rFonts w:ascii="Arial" w:hAnsi="Arial" w:cs="Arial"/>
+            <w:szCs w:val="24"/>
+            <w:lang w:val="en-GB"/>
+          </w:rPr>
+          <w:t>s do not have an altricial-precocial spectrum like placentals;</w:t>
+        </w:r>
+      </w:ins>
+      <w:r>
+        <w:rPr>
+          <w:rFonts w:ascii="Arial" w:hAnsi="Arial" w:cs="Arial"/>
+          <w:szCs w:val="24"/>
+          <w:lang w:val="en-GB"/>
+        </w:rPr>
+        <w:t xml:space="preserve"> </w:t>
+      </w:r>
+      <w:r>
+        <w:rPr>
+          <w:rFonts w:ascii="Arial" w:hAnsi="Arial" w:cs="Arial"/>
+          <w:szCs w:val="24"/>
+          <w:lang w:val="en-GB"/>
+        </w:rPr>
+        <w:t xml:space="preserve">neonates are </w:t>
+      </w:r>
+      <w:ins w:id="5" w:author="Vera Weisbecker" w:date="2021-01-29T20:24:00Z">
+        <w:r>
+          <w:rPr>
+            <w:rFonts w:ascii="Arial" w:hAnsi="Arial" w:cs="Arial"/>
+            <w:szCs w:val="24"/>
+            <w:lang w:val="en-GB"/>
+          </w:rPr>
+          <w:t xml:space="preserve">all </w:t>
+        </w:r>
+      </w:ins>
+      <w:r>
+        <w:rPr>
+          <w:rFonts w:ascii="Arial" w:hAnsi="Arial" w:cs="Arial"/>
+          <w:szCs w:val="24"/>
+          <w:lang w:val="en-GB"/>
+        </w:rPr>
+        <w:t xml:space="preserve">born </w:t>
       </w:r>
       <w:r>
         <w:rPr>
@@ -4989,32 +5034,61 @@
           <w:szCs w:val="24"/>
           <w:lang w:val="en-GB"/>
         </w:rPr>
-        <w:t>short gestation period (12-</w:t>
-      </w:r>
-      <w:r>
-        <w:rPr>
-          <w:rFonts w:ascii="Arial" w:hAnsi="Arial" w:cs="Arial"/>
-          <w:szCs w:val="24"/>
-          <w:lang w:val="en-GB"/>
-        </w:rPr>
-        <w:lastRenderedPageBreak/>
-        <w:t>30 days</w:t>
-      </w:r>
-      <w:r>
-        <w:rPr>
-          <w:rFonts w:ascii="Arial" w:hAnsi="Arial" w:cs="Arial"/>
-          <w:szCs w:val="24"/>
-          <w:lang w:val="en-GB"/>
-        </w:rPr>
-        <w:t>) and</w:t>
-      </w:r>
-      <w:r>
-        <w:rPr>
-          <w:rFonts w:ascii="Arial" w:hAnsi="Arial" w:cs="Arial"/>
-          <w:szCs w:val="24"/>
-          <w:lang w:val="en-GB"/>
-        </w:rPr>
-        <w:t xml:space="preserve"> the marsupial brain develops nearly entirely postnatally in all species</w:t>
+        <w:t>short gestation period (12-30 days</w:t>
+      </w:r>
+      <w:r>
+        <w:rPr>
+          <w:rFonts w:ascii="Arial" w:hAnsi="Arial" w:cs="Arial"/>
+          <w:szCs w:val="24"/>
+          <w:lang w:val="en-GB"/>
+        </w:rPr>
+        <w:t>)</w:t>
+      </w:r>
+      <w:ins w:id="6" w:author="Vera Weisbecker" w:date="2021-01-29T20:34:00Z">
+        <w:r>
+          <w:rPr>
+            <w:rFonts w:ascii="Arial" w:hAnsi="Arial" w:cs="Arial"/>
+            <w:szCs w:val="24"/>
+            <w:lang w:val="en-GB"/>
+          </w:rPr>
+          <w:t xml:space="preserve">. </w:t>
+        </w:r>
+      </w:ins>
+      <w:del w:id="7" w:author="Vera Weisbecker" w:date="2021-01-29T20:34:00Z">
+        <w:r>
+          <w:rPr>
+            <w:rFonts w:ascii="Arial" w:hAnsi="Arial" w:cs="Arial"/>
+            <w:szCs w:val="24"/>
+            <w:lang w:val="en-GB"/>
+          </w:rPr>
+          <w:delText xml:space="preserve"> and</w:delText>
+        </w:r>
+        <w:r>
+          <w:rPr>
+            <w:rFonts w:ascii="Arial" w:hAnsi="Arial" w:cs="Arial"/>
+            <w:szCs w:val="24"/>
+            <w:lang w:val="en-GB"/>
+          </w:rPr>
+          <w:delText xml:space="preserve"> t</w:delText>
+        </w:r>
+      </w:del>
+      <w:ins w:id="8" w:author="Vera Weisbecker" w:date="2021-01-29T20:34:00Z">
+        <w:r>
+          <w:rPr>
+            <w:rFonts w:ascii="Arial" w:hAnsi="Arial" w:cs="Arial"/>
+            <w:szCs w:val="24"/>
+            <w:lang w:val="en-GB"/>
+          </w:rPr>
+          <w:t>T</w:t>
+        </w:r>
+      </w:ins>
+      <w:r>
+        <w:rPr>
+          <w:rFonts w:ascii="Arial" w:hAnsi="Arial" w:cs="Arial"/>
+          <w:szCs w:val="24"/>
+          <w:lang w:val="en-GB"/>
+        </w:rPr>
+        <w:t>he marsupial brain develops nearly entirely postnatally in all species</w:t>
       </w:r>
       <w:r>
         <w:rPr>
@@ -5065,22 +5139,220 @@
         </w:rPr>
         <w:fldChar w:fldCharType="end"/>
       </w:r>
-      <w:r>
-        <w:rPr>
-          <w:rFonts w:ascii="Arial" w:hAnsi="Arial" w:cs="Arial"/>
-          <w:szCs w:val="24"/>
-          <w:lang w:val="en-GB"/>
-        </w:rPr>
-        <w:t xml:space="preserve">. </w:t>
-      </w:r>
-      <w:r>
-        <w:rPr>
-          <w:rFonts w:ascii="Arial" w:hAnsi="Arial" w:cs="Arial"/>
-          <w:szCs w:val="24"/>
-          <w:lang w:val="en-GB"/>
-        </w:rPr>
-        <w:t>M</w:t>
-      </w:r>
+      <w:ins w:id="9" w:author="Vera Weisbecker" w:date="2021-01-29T20:21:00Z">
+        <w:r>
+          <w:rPr>
+            <w:rFonts w:ascii="Arial" w:hAnsi="Arial" w:cs="Arial"/>
+            <w:szCs w:val="24"/>
+            <w:lang w:val="en-GB"/>
+          </w:rPr>
+          <w:t xml:space="preserve"> during a three-phase lactation period </w:t>
+        </w:r>
+      </w:ins>
+      <w:ins w:id="10" w:author="Vera Weisbecker" w:date="2021-01-29T20:30:00Z">
+        <w:r>
+          <w:rPr>
+            <w:rFonts w:ascii="Arial" w:hAnsi="Arial" w:cs="Arial"/>
+            <w:szCs w:val="24"/>
+            <w:lang w:val="en-GB"/>
+          </w:rPr>
+          <w:t xml:space="preserve">that seems to be </w:t>
+        </w:r>
+      </w:ins>
+      <w:ins w:id="11" w:author="Vera Weisbecker" w:date="2021-01-29T20:38:00Z">
+        <w:r>
+          <w:rPr>
+            <w:rFonts w:ascii="Arial" w:hAnsi="Arial" w:cs="Arial"/>
+            <w:szCs w:val="24"/>
+            <w:lang w:val="en-GB"/>
+          </w:rPr>
+          <w:t xml:space="preserve">be complex in </w:t>
+        </w:r>
+        <w:r>
+          <w:rPr>
+            <w:rFonts w:ascii="Arial" w:hAnsi="Arial" w:cs="Arial"/>
+            <w:szCs w:val="24"/>
+            <w:lang w:val="en-GB"/>
+          </w:rPr>
+          <w:t>its varying milk composition</w:t>
+        </w:r>
+      </w:ins>
+      <w:ins w:id="12" w:author="Vera Weisbecker" w:date="2021-01-29T20:40:00Z">
+        <w:r>
+          <w:rPr>
+            <w:rFonts w:ascii="Arial" w:hAnsi="Arial" w:cs="Arial"/>
+            <w:szCs w:val="24"/>
+            <w:lang w:val="en-GB"/>
+          </w:rPr>
+          <w:t xml:space="preserve"> during lactation</w:t>
+        </w:r>
+      </w:ins>
+      <w:ins w:id="13" w:author="Vera Weisbecker" w:date="2021-01-29T20:38:00Z">
+        <w:r>
+          <w:rPr>
+            <w:rFonts w:ascii="Arial" w:hAnsi="Arial" w:cs="Arial"/>
+            <w:szCs w:val="24"/>
+            <w:lang w:val="en-GB"/>
+          </w:rPr>
+          <w:t xml:space="preserve"> (</w:t>
+        </w:r>
+        <w:commentRangeStart w:id="14"/>
+        <w:r>
+          <w:rPr>
+            <w:rFonts w:ascii="Arial" w:hAnsi="Arial" w:cs="Arial"/>
+            <w:szCs w:val="24"/>
+            <w:lang w:val="en-GB"/>
+          </w:rPr>
+          <w:t>Guernsey</w:t>
+        </w:r>
+      </w:ins>
+      <w:commentRangeEnd w:id="14"/>
+      <w:ins w:id="15" w:author="Vera Weisbecker" w:date="2021-01-29T20:39:00Z">
+        <w:r>
+          <w:rPr>
+            <w:rStyle w:val="CommentReference"/>
+          </w:rPr>
+          <w:commentReference w:id="14"/>
+        </w:r>
+      </w:ins>
+      <w:ins w:id="16" w:author="Vera Weisbecker" w:date="2021-01-29T20:38:00Z">
+        <w:r>
+          <w:rPr>
+            <w:rFonts w:ascii="Arial" w:hAnsi="Arial" w:cs="Arial"/>
+            <w:szCs w:val="24"/>
+            <w:lang w:val="en-GB"/>
+          </w:rPr>
+          <w:t>), but relatively similar across species (</w:t>
+        </w:r>
+        <w:commentRangeStart w:id="17"/>
+        <w:r>
+          <w:rPr>
+            <w:rFonts w:ascii="Arial" w:hAnsi="Arial" w:cs="Arial"/>
+            <w:szCs w:val="24"/>
+            <w:lang w:val="en-GB"/>
+          </w:rPr>
+          <w:t>Hinds</w:t>
+        </w:r>
+      </w:ins>
+      <w:commentRangeEnd w:id="17"/>
+      <w:ins w:id="18" w:author="Vera Weisbecker" w:date="2021-01-29T20:39:00Z">
+        <w:r>
+          <w:rPr>
+            <w:rStyle w:val="CommentReference"/>
+          </w:rPr>
+          <w:commentReference w:id="17"/>
+        </w:r>
+      </w:ins>
+      <w:ins w:id="19" w:author="Vera Weisbecker" w:date="2021-01-29T20:38:00Z">
+        <w:r>
+          <w:rPr>
+            <w:rFonts w:ascii="Arial" w:hAnsi="Arial" w:cs="Arial"/>
+            <w:szCs w:val="24"/>
+            <w:lang w:val="en-GB"/>
+          </w:rPr>
+          <w:t>)</w:t>
+        </w:r>
+      </w:ins>
+      <w:ins w:id="20" w:author="Vera Weisbecker" w:date="2021-01-29T20:39:00Z">
+        <w:r>
+          <w:rPr>
+            <w:rFonts w:ascii="Arial" w:hAnsi="Arial" w:cs="Arial"/>
+            <w:szCs w:val="24"/>
+            <w:lang w:val="en-GB"/>
+          </w:rPr>
+          <w:t xml:space="preserve">. Lactation length and litter size are therefore the </w:t>
+        </w:r>
+      </w:ins>
+      <w:ins w:id="21" w:author="Vera Weisbecker" w:date="2021-01-29T20:40:00Z">
+        <w:r>
+          <w:rPr>
+            <w:rFonts w:ascii="Arial" w:hAnsi="Arial" w:cs="Arial"/>
+            <w:szCs w:val="24"/>
+            <w:lang w:val="en-GB"/>
+          </w:rPr>
+          <w:t>chief</w:t>
+        </w:r>
+      </w:ins>
+      <w:ins w:id="22" w:author="Vera Weisbecker" w:date="2021-01-29T20:39:00Z">
+        <w:r>
+          <w:rPr>
+            <w:rFonts w:ascii="Arial" w:hAnsi="Arial" w:cs="Arial"/>
+            <w:szCs w:val="24"/>
+            <w:lang w:val="en-GB"/>
+          </w:rPr>
+          <w:t xml:space="preserve"> </w:t>
+        </w:r>
+      </w:ins>
+      <w:ins w:id="23" w:author="Vera Weisbecker" w:date="2021-01-29T20:40:00Z">
+        <w:r>
+          <w:rPr>
+            <w:rFonts w:ascii="Arial" w:hAnsi="Arial" w:cs="Arial"/>
+            <w:szCs w:val="24"/>
+            <w:lang w:val="en-GB"/>
+          </w:rPr>
+          <w:t>variables that might impact on brain development of marsupials, reducing the risk of confounding factors arising from the wi</w:t>
+        </w:r>
+      </w:ins>
+      <w:ins w:id="24" w:author="Vera Weisbecker" w:date="2021-01-29T20:41:00Z">
+        <w:r>
+          <w:rPr>
+            <w:rFonts w:ascii="Arial" w:hAnsi="Arial" w:cs="Arial"/>
+            <w:szCs w:val="24"/>
+            <w:lang w:val="en-GB"/>
+          </w:rPr>
+          <w:t xml:space="preserve">de variety of developmental modes and maternal investment types within placentals. </w:t>
+        </w:r>
+      </w:ins>
+      <w:del w:id="25" w:author="Vera Weisbecker" w:date="2021-01-29T20:22:00Z">
+        <w:r>
+          <w:rPr>
+            <w:rFonts w:ascii="Arial" w:hAnsi="Arial" w:cs="Arial"/>
+            <w:szCs w:val="24"/>
+            <w:lang w:val="en-GB"/>
+          </w:rPr>
+          <w:delText>.</w:delText>
+        </w:r>
+      </w:del>
+      <w:ins w:id="26" w:author="Vera Weisbecker" w:date="2021-01-29T20:34:00Z">
+        <w:r>
+          <w:rPr>
+            <w:rFonts w:ascii="Arial" w:hAnsi="Arial" w:cs="Arial"/>
+            <w:szCs w:val="24"/>
+            <w:lang w:val="en-GB"/>
+          </w:rPr>
+          <w:t xml:space="preserve">Despite this, </w:t>
+        </w:r>
+      </w:ins>
+      <w:del w:id="27" w:author="Vera Weisbecker" w:date="2021-01-29T19:57:00Z">
+        <w:r>
+          <w:rPr>
+            <w:rFonts w:ascii="Arial" w:hAnsi="Arial" w:cs="Arial"/>
+            <w:szCs w:val="24"/>
+            <w:lang w:val="en-GB"/>
+          </w:rPr>
+          <w:delText xml:space="preserve"> </w:delText>
+        </w:r>
+      </w:del>
+      <w:del w:id="28" w:author="Vera Weisbecker" w:date="2021-01-29T20:34:00Z">
+        <w:r>
+          <w:rPr>
+            <w:rFonts w:ascii="Arial" w:hAnsi="Arial" w:cs="Arial"/>
+            <w:szCs w:val="24"/>
+            <w:lang w:val="en-GB"/>
+          </w:rPr>
+          <w:delText>M</w:delText>
+        </w:r>
+      </w:del>
+      <w:ins w:id="29" w:author="Vera Weisbecker" w:date="2021-01-29T20:34:00Z">
+        <w:r>
+          <w:rPr>
+            <w:rFonts w:ascii="Arial" w:hAnsi="Arial" w:cs="Arial"/>
+            <w:szCs w:val="24"/>
+            <w:lang w:val="en-GB"/>
+          </w:rPr>
+          <w:t>m</w:t>
+        </w:r>
+      </w:ins>
       <w:r>
         <w:rPr>
           <w:rFonts w:ascii="Arial" w:hAnsi="Arial" w:cs="Arial"/>
@@ -5089,14 +5361,16 @@
         </w:rPr>
         <w:t xml:space="preserve">arsupials </w:t>
       </w:r>
-      <w:r>
-        <w:rPr>
-          <w:rFonts w:ascii="Arial" w:hAnsi="Arial" w:cs="Arial"/>
-          <w:szCs w:val="24"/>
-          <w:lang w:val="en-GB"/>
-        </w:rPr>
-        <w:t xml:space="preserve">also </w:t>
-      </w:r>
+      <w:del w:id="30" w:author="Vera Weisbecker" w:date="2021-01-29T20:34:00Z">
+        <w:r>
+          <w:rPr>
+            <w:rFonts w:ascii="Arial" w:hAnsi="Arial" w:cs="Arial"/>
+            <w:szCs w:val="24"/>
+            <w:lang w:val="en-GB"/>
+          </w:rPr>
+          <w:delText xml:space="preserve">also </w:delText>
+        </w:r>
+      </w:del>
       <w:r>
         <w:rPr>
           <w:rFonts w:ascii="Arial" w:hAnsi="Arial" w:cs="Arial"/>
@@ -5523,7 +5797,71 @@
           <w:szCs w:val="24"/>
           <w:lang w:val="en-GB"/>
         </w:rPr>
-        <w:t>This unique combination of reproductive homogeneity and ecological, behavioural</w:t>
+        <w:t xml:space="preserve">This unique combination of </w:t>
+      </w:r>
+      <w:ins w:id="31" w:author="Vera Weisbecker" w:date="2021-01-29T20:32:00Z">
+        <w:r>
+          <w:rPr>
+            <w:rFonts w:ascii="Arial" w:hAnsi="Arial" w:cs="Arial"/>
+            <w:szCs w:val="24"/>
+            <w:lang w:val="en-GB"/>
+          </w:rPr>
+          <w:t xml:space="preserve">relative </w:t>
+        </w:r>
+      </w:ins>
+      <w:del w:id="32" w:author="Vera Weisbecker" w:date="2021-01-29T20:32:00Z">
+        <w:r>
+          <w:rPr>
+            <w:rFonts w:ascii="Arial" w:hAnsi="Arial" w:cs="Arial"/>
+            <w:szCs w:val="24"/>
+            <w:lang w:val="en-GB"/>
+          </w:rPr>
+          <w:delText xml:space="preserve">reproductive </w:delText>
+        </w:r>
+      </w:del>
+      <w:ins w:id="33" w:author="Vera Weisbecker" w:date="2021-01-29T20:32:00Z">
+        <w:r>
+          <w:rPr>
+            <w:rFonts w:ascii="Arial" w:hAnsi="Arial" w:cs="Arial"/>
+            <w:szCs w:val="24"/>
+            <w:lang w:val="en-GB"/>
+          </w:rPr>
+          <w:t>developmental and reproductive</w:t>
+        </w:r>
+        <w:r>
+          <w:rPr>
+            <w:rFonts w:ascii="Arial" w:hAnsi="Arial" w:cs="Arial"/>
+            <w:szCs w:val="24"/>
+            <w:lang w:val="en-GB"/>
+          </w:rPr>
+          <w:t xml:space="preserve"> </w:t>
+        </w:r>
+      </w:ins>
+      <w:r>
+        <w:rPr>
+          <w:rFonts w:ascii="Arial" w:hAnsi="Arial" w:cs="Arial"/>
+          <w:szCs w:val="24"/>
+          <w:lang w:val="en-GB"/>
+        </w:rPr>
+        <w:t xml:space="preserve">homogeneity </w:t>
+      </w:r>
+      <w:ins w:id="34" w:author="Vera Weisbecker" w:date="2021-01-29T20:32:00Z">
+        <w:r>
+          <w:rPr>
+            <w:rFonts w:ascii="Arial" w:hAnsi="Arial" w:cs="Arial"/>
+            <w:szCs w:val="24"/>
+            <w:lang w:val="en-GB"/>
+          </w:rPr>
+          <w:t xml:space="preserve">(with lactation and </w:t>
+        </w:r>
+      </w:ins>
+      <w:r>
+        <w:rPr>
+          <w:rFonts w:ascii="Arial" w:hAnsi="Arial" w:cs="Arial"/>
+          <w:szCs w:val="24"/>
+          <w:lang w:val="en-GB"/>
+        </w:rPr>
+        <w:t>and ecological, behavioural</w:t>
       </w:r>
       <w:r>
         <w:rPr>
@@ -6234,7 +6572,16 @@
           <w:szCs w:val="24"/>
           <w:lang w:val="en-GB"/>
         </w:rPr>
-        <w:t xml:space="preserve">marsupials. Lastly, the study used a commonly employed statistical approach of </w:t>
+        <w:t xml:space="preserve">marsupials. Lastly, the study used a commonly employed statistical </w:t>
+      </w:r>
+      <w:r>
+        <w:rPr>
+          <w:rFonts w:ascii="Arial" w:hAnsi="Arial" w:cs="Arial"/>
+          <w:szCs w:val="24"/>
+          <w:lang w:val="en-GB"/>
+        </w:rPr>
+        <w:lastRenderedPageBreak/>
+        <w:t xml:space="preserve">approach of </w:t>
       </w:r>
       <w:r>
         <w:rPr>
@@ -6525,16 +6872,7 @@
           <w:szCs w:val="24"/>
           <w:lang w:val="en-GB"/>
         </w:rPr>
-        <w:t xml:space="preserve">in brain </w:t>
-      </w:r>
-      <w:r>
-        <w:rPr>
-          <w:rFonts w:ascii="Arial" w:hAnsi="Arial" w:cs="Arial"/>
-          <w:szCs w:val="24"/>
-          <w:lang w:val="en-GB"/>
-        </w:rPr>
-        <w:lastRenderedPageBreak/>
-        <w:t>size</w:t>
+        <w:t>in brain size</w:t>
       </w:r>
       <w:r>
         <w:rPr>
@@ -6823,7 +7161,6 @@
         </w:rPr>
         <w:t xml:space="preserve">– </w:t>
       </w:r>
-      <w:proofErr w:type="spellStart"/>
       <w:r>
         <w:rPr>
           <w:rFonts w:ascii="Arial" w:hAnsi="Arial" w:cs="Arial"/>
@@ -6832,7 +7169,6 @@
         </w:rPr>
         <w:t>MCMCglmm</w:t>
       </w:r>
-      <w:proofErr w:type="spellEnd"/>
       <w:r>
         <w:rPr>
           <w:rFonts w:ascii="Arial" w:hAnsi="Arial" w:cs="Arial"/>
@@ -7061,25 +7397,7 @@
           <w:szCs w:val="24"/>
           <w:lang w:val="en-GB"/>
         </w:rPr>
-        <w:t xml:space="preserve"> Ornstein–</w:t>
-      </w:r>
-      <w:proofErr w:type="spellStart"/>
-      <w:r>
-        <w:rPr>
-          <w:rFonts w:ascii="Arial" w:hAnsi="Arial" w:cs="Arial"/>
-          <w:szCs w:val="24"/>
-          <w:lang w:val="en-GB"/>
-        </w:rPr>
-        <w:t>Uhlenbeck</w:t>
-      </w:r>
-      <w:proofErr w:type="spellEnd"/>
-      <w:r>
-        <w:rPr>
-          <w:rFonts w:ascii="Arial" w:hAnsi="Arial" w:cs="Arial"/>
-          <w:szCs w:val="24"/>
-          <w:lang w:val="en-GB"/>
-        </w:rPr>
-        <w:t>)</w:t>
+        <w:t xml:space="preserve"> Ornstein–Uhlenbeck)</w:t>
       </w:r>
       <w:r>
         <w:rPr>
@@ -7287,25 +7605,16 @@
           <w:szCs w:val="24"/>
           <w:lang w:val="en-GB"/>
         </w:rPr>
-        <w:t xml:space="preserve">. The code to replicate all analyses, including all data, can be found on https://github.com/orlinst/Marsupial-brain-evo. Packages that were used for the analysis: </w:t>
-      </w:r>
-      <w:proofErr w:type="spellStart"/>
-      <w:r>
-        <w:rPr>
-          <w:rFonts w:ascii="Arial" w:hAnsi="Arial" w:cs="Arial"/>
-          <w:szCs w:val="24"/>
-          <w:lang w:val="en-GB"/>
-        </w:rPr>
-        <w:t>phytools</w:t>
-      </w:r>
-      <w:proofErr w:type="spellEnd"/>
-      <w:r>
-        <w:rPr>
-          <w:rFonts w:ascii="Arial" w:hAnsi="Arial" w:cs="Arial"/>
-          <w:szCs w:val="24"/>
-          <w:lang w:val="en-GB"/>
-        </w:rPr>
-        <w:t xml:space="preserve"> </w:t>
+        <w:t xml:space="preserve">. The code to replicate all analyses, including all data, can be found on https://github.com/orlinst/Marsupial-brain-evo. Packages </w:t>
+      </w:r>
+      <w:r>
+        <w:rPr>
+          <w:rFonts w:ascii="Arial" w:hAnsi="Arial" w:cs="Arial"/>
+          <w:szCs w:val="24"/>
+          <w:lang w:val="en-GB"/>
+        </w:rPr>
+        <w:lastRenderedPageBreak/>
+        <w:t xml:space="preserve">that were used for the analysis: phytools </w:t>
       </w:r>
       <w:r>
         <w:rPr>
@@ -7403,25 +7712,7 @@
           <w:szCs w:val="24"/>
           <w:lang w:val="en-GB"/>
         </w:rPr>
-        <w:t xml:space="preserve">, </w:t>
-      </w:r>
-      <w:proofErr w:type="spellStart"/>
-      <w:r>
-        <w:rPr>
-          <w:rFonts w:ascii="Arial" w:hAnsi="Arial" w:cs="Arial"/>
-          <w:szCs w:val="24"/>
-          <w:lang w:val="en-GB"/>
-        </w:rPr>
-        <w:t>MCMglmm</w:t>
-      </w:r>
-      <w:proofErr w:type="spellEnd"/>
-      <w:r>
-        <w:rPr>
-          <w:rFonts w:ascii="Arial" w:hAnsi="Arial" w:cs="Arial"/>
-          <w:szCs w:val="24"/>
-          <w:lang w:val="en-GB"/>
-        </w:rPr>
-        <w:t xml:space="preserve"> </w:t>
+        <w:t xml:space="preserve">, MCMglmm </w:t>
       </w:r>
       <w:r>
         <w:rPr>
@@ -7470,25 +7761,7 @@
           <w:szCs w:val="24"/>
           <w:lang w:val="en-GB"/>
         </w:rPr>
-        <w:t xml:space="preserve">, </w:t>
-      </w:r>
-      <w:proofErr w:type="spellStart"/>
-      <w:r>
-        <w:rPr>
-          <w:rFonts w:ascii="Arial" w:hAnsi="Arial" w:cs="Arial"/>
-          <w:szCs w:val="24"/>
-          <w:lang w:val="en-GB"/>
-        </w:rPr>
-        <w:t>mulTree</w:t>
-      </w:r>
-      <w:proofErr w:type="spellEnd"/>
-      <w:r>
-        <w:rPr>
-          <w:rFonts w:ascii="Arial" w:hAnsi="Arial" w:cs="Arial"/>
-          <w:szCs w:val="24"/>
-          <w:lang w:val="en-GB"/>
-        </w:rPr>
-        <w:t xml:space="preserve"> </w:t>
+        <w:t xml:space="preserve">, mulTree </w:t>
       </w:r>
       <w:r>
         <w:rPr>
@@ -7586,61 +7859,7 @@
           <w:szCs w:val="24"/>
           <w:lang w:val="en-GB"/>
         </w:rPr>
-        <w:t xml:space="preserve">, </w:t>
-      </w:r>
-      <w:proofErr w:type="spellStart"/>
-      <w:r>
-        <w:rPr>
-          <w:rFonts w:ascii="Arial" w:hAnsi="Arial" w:cs="Arial"/>
-          <w:szCs w:val="24"/>
-          <w:lang w:val="en-GB"/>
-        </w:rPr>
-        <w:t>phylomice</w:t>
-      </w:r>
-      <w:proofErr w:type="spellEnd"/>
-      <w:r>
-        <w:rPr>
-          <w:rFonts w:ascii="Arial" w:hAnsi="Arial" w:cs="Arial"/>
-          <w:szCs w:val="24"/>
-          <w:lang w:val="en-GB"/>
-        </w:rPr>
-        <w:t xml:space="preserve"> (</w:t>
-      </w:r>
-      <w:proofErr w:type="spellStart"/>
-      <w:r>
-        <w:rPr>
-          <w:rFonts w:ascii="Arial" w:hAnsi="Arial" w:cs="Arial"/>
-          <w:szCs w:val="24"/>
-          <w:lang w:val="en-GB"/>
-        </w:rPr>
-        <w:t>Drhlik</w:t>
-      </w:r>
-      <w:proofErr w:type="spellEnd"/>
-      <w:r>
-        <w:rPr>
-          <w:rFonts w:ascii="Arial" w:hAnsi="Arial" w:cs="Arial"/>
-          <w:szCs w:val="24"/>
-          <w:lang w:val="en-GB"/>
-        </w:rPr>
-        <w:t xml:space="preserve">, Desbiens and Blomberg, in prep.), </w:t>
-      </w:r>
-      <w:proofErr w:type="spellStart"/>
-      <w:r>
-        <w:rPr>
-          <w:rFonts w:ascii="Arial" w:hAnsi="Arial" w:cs="Arial"/>
-          <w:szCs w:val="24"/>
-          <w:lang w:val="en-GB"/>
-        </w:rPr>
-        <w:t>geiger</w:t>
-      </w:r>
-      <w:proofErr w:type="spellEnd"/>
-      <w:r>
-        <w:rPr>
-          <w:rFonts w:ascii="Arial" w:hAnsi="Arial" w:cs="Arial"/>
-          <w:szCs w:val="24"/>
-          <w:lang w:val="en-GB"/>
-        </w:rPr>
-        <w:t xml:space="preserve"> </w:t>
+        <w:t xml:space="preserve">, phylomice (Drhlik, Desbiens and Blomberg, in prep.), geiger </w:t>
       </w:r>
       <w:r>
         <w:rPr>
@@ -7738,25 +7957,7 @@
           <w:szCs w:val="24"/>
           <w:lang w:val="en-GB"/>
         </w:rPr>
-        <w:t xml:space="preserve"> and </w:t>
-      </w:r>
-      <w:proofErr w:type="spellStart"/>
-      <w:r>
-        <w:rPr>
-          <w:rFonts w:ascii="Arial" w:hAnsi="Arial" w:cs="Arial"/>
-          <w:szCs w:val="24"/>
-          <w:lang w:val="en-GB"/>
-        </w:rPr>
-        <w:t>hdrcde</w:t>
-      </w:r>
-      <w:proofErr w:type="spellEnd"/>
-      <w:r>
-        <w:rPr>
-          <w:rFonts w:ascii="Arial" w:hAnsi="Arial" w:cs="Arial"/>
-          <w:szCs w:val="24"/>
-          <w:lang w:val="en-GB"/>
-        </w:rPr>
-        <w:t xml:space="preserve"> </w:t>
+        <w:t xml:space="preserve"> and hdrcde </w:t>
       </w:r>
       <w:r>
         <w:rPr>
@@ -8053,70 +8254,7 @@
           <w:szCs w:val="24"/>
           <w:lang w:val="en-GB"/>
         </w:rPr>
-        <w:t xml:space="preserve">. Most ECV volumes were obtained from Ashwell (2008) </w:t>
-      </w:r>
-      <w:r>
-        <w:rPr>
-          <w:rFonts w:ascii="Arial" w:hAnsi="Arial" w:cs="Arial"/>
-          <w:szCs w:val="24"/>
-          <w:lang w:val="en-GB"/>
-        </w:rPr>
-        <w:lastRenderedPageBreak/>
-        <w:t xml:space="preserve">which included: 472 skulls from 52 species of </w:t>
-      </w:r>
-      <w:proofErr w:type="spellStart"/>
-      <w:r>
-        <w:rPr>
-          <w:rFonts w:ascii="Arial" w:hAnsi="Arial" w:cs="Arial"/>
-          <w:szCs w:val="24"/>
-          <w:lang w:val="en-GB"/>
-        </w:rPr>
-        <w:t>Dasyuromorph</w:t>
-      </w:r>
-      <w:proofErr w:type="spellEnd"/>
-      <w:r>
-        <w:rPr>
-          <w:rFonts w:ascii="Arial" w:hAnsi="Arial" w:cs="Arial"/>
-          <w:szCs w:val="24"/>
-          <w:lang w:val="en-GB"/>
-        </w:rPr>
-        <w:t xml:space="preserve"> (carnivorous/insectivorous) marsupials and the marsupial mole, 146 skulls from 14 species of </w:t>
-      </w:r>
-      <w:proofErr w:type="spellStart"/>
-      <w:r>
-        <w:rPr>
-          <w:rFonts w:ascii="Arial" w:hAnsi="Arial" w:cs="Arial"/>
-          <w:szCs w:val="24"/>
-          <w:lang w:val="en-GB"/>
-        </w:rPr>
-        <w:t>Peramelemorphia</w:t>
-      </w:r>
-      <w:proofErr w:type="spellEnd"/>
-      <w:r>
-        <w:rPr>
-          <w:rFonts w:ascii="Arial" w:hAnsi="Arial" w:cs="Arial"/>
-          <w:szCs w:val="24"/>
-          <w:lang w:val="en-GB"/>
-        </w:rPr>
-        <w:t xml:space="preserve"> (bilbies and bandicoots) and 639 skulls from 116 species of Diprotodontia (koala, wombats, gliders, possums, kangaroos, wallabies, from the collection of the Australian Museum in Sydney. 29 skulls from 16 species of </w:t>
-      </w:r>
-      <w:proofErr w:type="spellStart"/>
-      <w:r>
-        <w:rPr>
-          <w:rFonts w:ascii="Arial" w:hAnsi="Arial" w:cs="Arial"/>
-          <w:szCs w:val="24"/>
-          <w:lang w:val="en-GB"/>
-        </w:rPr>
-        <w:t>Ameridelphian</w:t>
-      </w:r>
-      <w:proofErr w:type="spellEnd"/>
-      <w:r>
-        <w:rPr>
-          <w:rFonts w:ascii="Arial" w:hAnsi="Arial" w:cs="Arial"/>
-          <w:szCs w:val="24"/>
-          <w:lang w:val="en-GB"/>
-        </w:rPr>
-        <w:t xml:space="preserve"> marsupials from the Museums of Victoria and Queensland. We had added 62 new species of American marsupials to the dataset, whose brain volumes were collected from museum collections using glass beads</w:t>
+        <w:t>. Most ECV volumes were obtained from Ashwell (2008) which included: 472 skulls from 52 species of Dasyuromorph (carnivorous/insectivorous) marsupials and the marsupial mole, 146 skulls from 14 species of Peramelemorphia (bilbies and bandicoots) and 639 skulls from 116 species of Diprotodontia (koala, wombats, gliders, possums, kangaroos, wallabies, from the collection of the Australian Museum in Sydney. 29 skulls from 16 species of Ameridelphian marsupials from the Museums of Victoria and Queensland. We had added 62 new species of American marsupials to the dataset, whose brain volumes were collected from museum collections using glass beads</w:t>
       </w:r>
       <w:r>
         <w:rPr>
@@ -8306,9 +8444,81 @@
           <w:szCs w:val="24"/>
           <w:lang w:val="en-GB"/>
         </w:rPr>
-        <w:t xml:space="preserve">Phascolarctos </w:t>
-      </w:r>
-      <w:proofErr w:type="spellStart"/>
+        <w:t>Phascolarctos cinereus</w:t>
+      </w:r>
+      <w:r>
+        <w:rPr>
+          <w:rFonts w:ascii="Arial" w:hAnsi="Arial" w:cs="Arial"/>
+          <w:szCs w:val="24"/>
+          <w:lang w:val="en-GB"/>
+        </w:rPr>
+        <w:t xml:space="preserve">) endocranial cavity might be exceptionally large compared to the brain contained in it, comprising only around 60% of the total ECV </w:t>
+      </w:r>
+      <w:r>
+        <w:rPr>
+          <w:rFonts w:ascii="Arial" w:hAnsi="Arial" w:cs="Arial"/>
+          <w:szCs w:val="24"/>
+          <w:lang w:val="en-GB"/>
+        </w:rPr>
+        <w:fldChar w:fldCharType="begin"/>
+      </w:r>
+      <w:r>
+        <w:rPr>
+          <w:rFonts w:ascii="Arial" w:hAnsi="Arial" w:cs="Arial"/>
+          <w:szCs w:val="24"/>
+          <w:lang w:val="en-GB"/>
+        </w:rPr>
+        <w:instrText xml:space="preserve"> ADDIN EN.CITE &lt;EndNote&gt;&lt;Cite&gt;&lt;Author&gt;Taylor&lt;/Author&gt;&lt;Year&gt;2006&lt;/Year&gt;&lt;RecNum&gt;90&lt;/RecNum&gt;&lt;DisplayText&gt;[56]&lt;/DisplayText&gt;&lt;record&gt;&lt;rec-number&gt;90&lt;/rec-number&gt;&lt;foreign-keys&gt;&lt;key app="EN" db-id="a9aw0atab92x0ledv2kxwsvmdfttad9p2fez" timestamp="1564364862" guid="6e747472-4942-4876-9434-a7247999e9fc"&gt;90&lt;/key&gt;&lt;/foreign-keys&gt;&lt;ref-type name="Report"&gt;27&lt;/ref-type&gt;&lt;contributors&gt;&lt;authors&gt;&lt;author&gt;Taylor, Jamie&lt;/author&gt;&lt;author&gt;Rühli, Frank J.&lt;/author&gt;&lt;author&gt;Brown, Greg&lt;/author&gt;&lt;author&gt;De Miguel, Carmen&lt;/author&gt;&lt;author&gt;Henneberg, MacIej&lt;/author&gt;&lt;/authors&gt;&lt;/contributors&gt;&lt;titles&gt;&lt;title&gt;Mr imaging of brain morphology, vascularisation and encephalization in the koala&lt;/title&gt;&lt;/titles&gt;&lt;pages&gt;243-247&lt;/pages&gt;&lt;volume&gt;28&lt;/volume&gt;&lt;keywords&gt;&lt;keyword&gt;Angiography&lt;/keyword&gt;&lt;keyword&gt;Brain volume&lt;/keyword&gt;&lt;keyword&gt;Central nervous system&lt;/keyword&gt;&lt;keyword&gt;Endocranial volume&lt;/keyword&gt;&lt;keyword&gt;Marsupial&lt;/keyword&gt;&lt;keyword&gt;Morphology&lt;/keyword&gt;&lt;keyword&gt;Radiography&lt;/keyword&gt;&lt;/keywords&gt;&lt;dates&gt;&lt;year&gt;2006&lt;/year&gt;&lt;/dates&gt;&lt;urls&gt;&lt;related-urls&gt;&lt;url&gt;https://www.publish.csiro.au/am/pdf/AM06034&lt;/url&gt;&lt;/related-urls&gt;&lt;/urls&gt;&lt;electronic-resource-num&gt;10.1071/AM06034&lt;/electronic-resource-num&gt;&lt;/record&gt;&lt;/Cite&gt;&lt;/EndNote&gt;</w:instrText>
+      </w:r>
+      <w:r>
+        <w:rPr>
+          <w:rFonts w:ascii="Arial" w:hAnsi="Arial" w:cs="Arial"/>
+          <w:szCs w:val="24"/>
+          <w:lang w:val="en-GB"/>
+        </w:rPr>
+        <w:fldChar w:fldCharType="separate"/>
+      </w:r>
+      <w:r>
+        <w:rPr>
+          <w:rFonts w:ascii="Arial" w:hAnsi="Arial" w:cs="Arial"/>
+          <w:noProof/>
+          <w:szCs w:val="24"/>
+          <w:lang w:val="en-GB"/>
+        </w:rPr>
+        <w:t>[56]</w:t>
+      </w:r>
+      <w:r>
+        <w:rPr>
+          <w:rFonts w:ascii="Arial" w:hAnsi="Arial" w:cs="Arial"/>
+          <w:szCs w:val="24"/>
+          <w:lang w:val="en-GB"/>
+        </w:rPr>
+        <w:fldChar w:fldCharType="end"/>
+      </w:r>
+      <w:r>
+        <w:rPr>
+          <w:rFonts w:ascii="Arial" w:hAnsi="Arial" w:cs="Arial"/>
+          <w:szCs w:val="24"/>
+          <w:lang w:val="en-GB"/>
+        </w:rPr>
+        <w:fldChar w:fldCharType="begin" w:fldLock="1"/>
+      </w:r>
+      <w:r>
+        <w:rPr>
+          <w:rFonts w:ascii="Arial" w:hAnsi="Arial" w:cs="Arial"/>
+          <w:szCs w:val="24"/>
+          <w:lang w:val="en-GB"/>
+        </w:rPr>
+        <w:instrText>ADDIN CSL_CITATION {"citationItems":[{"id":"ITEM-1","itemData":{"ISBN":"1741750318","abstract":"From the (under) ground up? Evolution and relationships -- How the koala lost its tail : Aboriginal dreamtime -- Coolah, koala or sloth? Discovery by Europeans -- Finicky feeders : koala ecology -- Time to sleep : koala behavior -- Koalas as ambassadors : zoos and tourism -- Creation of an icon : from cartoon character to chocolate bar -- Island dilemma : the politics and costs of managing koalas -- Open season : the koala fur trade -- Habitat loss chaos : threats to the koala -- Conservation controversy : the highs and lows.","author":[{"dropping-particle":"","family":"Jackson","given":"Stephen (Stephen M.)","non-dropping-particle":"","parse-names":false,"suffix":""}],"id":"ITEM-1","issued":{"date-parts":[["2007"]]},"number-of-pages":"337","publisher":"Allen &amp; Unwin","title":"Koala : origins of an icon","type":"book"},"uris":["http://www.mendeley.com/documents/?uuid=e2e43da5-2986-3298-9528-453e0b2d477b"]}],"mendeley":{"formattedCitation":"(Jackson, 2007)","plainTextFormattedCitation":"(Jackson, 2007)","previouslyFormattedCitation":"&lt;sup&gt;2&lt;/sup&gt;"},"properties":{"noteIndex":0},"schema":"https://github.com/citation-style-language/schema/raw/master/csl-citation.json"}</w:instrText>
+      </w:r>
+      <w:r>
+        <w:rPr>
+          <w:rFonts w:ascii="Arial" w:hAnsi="Arial" w:cs="Arial"/>
+          <w:szCs w:val="24"/>
+          <w:lang w:val="en-GB"/>
+        </w:rPr>
+        <w:fldChar w:fldCharType="end"/>
+      </w:r>
       <w:r>
         <w:rPr>
           <w:rFonts w:ascii="Arial" w:hAnsi="Arial" w:cs="Arial"/>
@@ -8316,89 +8526,6 @@
           <w:szCs w:val="24"/>
           <w:lang w:val="en-GB"/>
         </w:rPr>
-        <w:t>cinereus</w:t>
-      </w:r>
-      <w:proofErr w:type="spellEnd"/>
-      <w:r>
-        <w:rPr>
-          <w:rFonts w:ascii="Arial" w:hAnsi="Arial" w:cs="Arial"/>
-          <w:szCs w:val="24"/>
-          <w:lang w:val="en-GB"/>
-        </w:rPr>
-        <w:t xml:space="preserve">) endocranial cavity might be exceptionally large compared to the brain contained in it, comprising only around 60% of the total ECV </w:t>
-      </w:r>
-      <w:r>
-        <w:rPr>
-          <w:rFonts w:ascii="Arial" w:hAnsi="Arial" w:cs="Arial"/>
-          <w:szCs w:val="24"/>
-          <w:lang w:val="en-GB"/>
-        </w:rPr>
-        <w:fldChar w:fldCharType="begin"/>
-      </w:r>
-      <w:r>
-        <w:rPr>
-          <w:rFonts w:ascii="Arial" w:hAnsi="Arial" w:cs="Arial"/>
-          <w:szCs w:val="24"/>
-          <w:lang w:val="en-GB"/>
-        </w:rPr>
-        <w:instrText xml:space="preserve"> ADDIN EN.CITE &lt;EndNote&gt;&lt;Cite&gt;&lt;Author&gt;Taylor&lt;/Author&gt;&lt;Year&gt;2006&lt;/Year&gt;&lt;RecNum&gt;90&lt;/RecNum&gt;&lt;DisplayText&gt;[56]&lt;/DisplayText&gt;&lt;record&gt;&lt;rec-number&gt;90&lt;/rec-number&gt;&lt;foreign-keys&gt;&lt;key app="EN" db-id="a9aw0atab92x0ledv2kxwsvmdfttad9p2fez" timestamp="1564364862" guid="6e747472-4942-4876-9434-a7247999e9fc"&gt;90&lt;/key&gt;&lt;/foreign-keys&gt;&lt;ref-type name="Report"&gt;27&lt;/ref-type&gt;&lt;contributors&gt;&lt;authors&gt;&lt;author&gt;Taylor, Jamie&lt;/author&gt;&lt;author&gt;Rühli, Frank J.&lt;/author&gt;&lt;author&gt;Brown, Greg&lt;/author&gt;&lt;author&gt;De Miguel, Carmen&lt;/author&gt;&lt;author&gt;Henneberg, MacIej&lt;/author&gt;&lt;/authors&gt;&lt;/contributors&gt;&lt;titles&gt;&lt;title&gt;Mr imaging of brain morphology, vascularisation and encephalization in the koala&lt;/title&gt;&lt;/titles&gt;&lt;pages&gt;243-247&lt;/pages&gt;&lt;volume&gt;28&lt;/volume&gt;&lt;keywords&gt;&lt;keyword&gt;Angiography&lt;/keyword&gt;&lt;keyword&gt;Brain volume&lt;/keyword&gt;&lt;keyword&gt;Central nervous system&lt;/keyword&gt;&lt;keyword&gt;Endocranial volume&lt;/keyword&gt;&lt;keyword&gt;Marsupial&lt;/keyword&gt;&lt;keyword&gt;Morphology&lt;/keyword&gt;&lt;keyword&gt;Radiography&lt;/keyword&gt;&lt;/keywords&gt;&lt;dates&gt;&lt;year&gt;2006&lt;/year&gt;&lt;/dates&gt;&lt;urls&gt;&lt;related-urls&gt;&lt;url&gt;https://www.publish.csiro.au/am/pdf/AM06034&lt;/url&gt;&lt;/related-urls&gt;&lt;/urls&gt;&lt;electronic-resource-num&gt;10.1071/AM06034&lt;/electronic-resource-num&gt;&lt;/record&gt;&lt;/Cite&gt;&lt;/EndNote&gt;</w:instrText>
-      </w:r>
-      <w:r>
-        <w:rPr>
-          <w:rFonts w:ascii="Arial" w:hAnsi="Arial" w:cs="Arial"/>
-          <w:szCs w:val="24"/>
-          <w:lang w:val="en-GB"/>
-        </w:rPr>
-        <w:fldChar w:fldCharType="separate"/>
-      </w:r>
-      <w:r>
-        <w:rPr>
-          <w:rFonts w:ascii="Arial" w:hAnsi="Arial" w:cs="Arial"/>
-          <w:noProof/>
-          <w:szCs w:val="24"/>
-          <w:lang w:val="en-GB"/>
-        </w:rPr>
-        <w:t>[56]</w:t>
-      </w:r>
-      <w:r>
-        <w:rPr>
-          <w:rFonts w:ascii="Arial" w:hAnsi="Arial" w:cs="Arial"/>
-          <w:szCs w:val="24"/>
-          <w:lang w:val="en-GB"/>
-        </w:rPr>
-        <w:fldChar w:fldCharType="end"/>
-      </w:r>
-      <w:r>
-        <w:rPr>
-          <w:rFonts w:ascii="Arial" w:hAnsi="Arial" w:cs="Arial"/>
-          <w:szCs w:val="24"/>
-          <w:lang w:val="en-GB"/>
-        </w:rPr>
-        <w:fldChar w:fldCharType="begin" w:fldLock="1"/>
-      </w:r>
-      <w:r>
-        <w:rPr>
-          <w:rFonts w:ascii="Arial" w:hAnsi="Arial" w:cs="Arial"/>
-          <w:szCs w:val="24"/>
-          <w:lang w:val="en-GB"/>
-        </w:rPr>
-        <w:instrText>ADDIN CSL_CITATION {"citationItems":[{"id":"ITEM-1","itemData":{"ISBN":"1741750318","abstract":"From the (under) ground up? Evolution and relationships -- How the koala lost its tail : Aboriginal dreamtime -- Coolah, koala or sloth? Discovery by Europeans -- Finicky feeders : koala ecology -- Time to sleep : koala behavior -- Koalas as ambassadors : zoos and tourism -- Creation of an icon : from cartoon character to chocolate bar -- Island dilemma : the politics and costs of managing koalas -- Open season : the koala fur trade -- Habitat loss chaos : threats to the koala -- Conservation controversy : the highs and lows.","author":[{"dropping-particle":"","family":"Jackson","given":"Stephen (Stephen M.)","non-dropping-particle":"","parse-names":false,"suffix":""}],"id":"ITEM-1","issued":{"date-parts":[["2007"]]},"number-of-pages":"337","publisher":"Allen &amp; Unwin","title":"Koala : origins of an icon","type":"book"},"uris":["http://www.mendeley.com/documents/?uuid=e2e43da5-2986-3298-9528-453e0b2d477b"]}],"mendeley":{"formattedCitation":"(Jackson, 2007)","plainTextFormattedCitation":"(Jackson, 2007)","previouslyFormattedCitation":"&lt;sup&gt;2&lt;/sup&gt;"},"properties":{"noteIndex":0},"schema":"https://github.com/citation-style-language/schema/raw/master/csl-citation.json"}</w:instrText>
-      </w:r>
-      <w:r>
-        <w:rPr>
-          <w:rFonts w:ascii="Arial" w:hAnsi="Arial" w:cs="Arial"/>
-          <w:szCs w:val="24"/>
-          <w:lang w:val="en-GB"/>
-        </w:rPr>
-        <w:fldChar w:fldCharType="end"/>
-      </w:r>
-      <w:r>
-        <w:rPr>
-          <w:rFonts w:ascii="Arial" w:hAnsi="Arial" w:cs="Arial"/>
-          <w:i/>
-          <w:szCs w:val="24"/>
-          <w:lang w:val="en-GB"/>
-        </w:rPr>
         <w:t xml:space="preserve">.  </w:t>
       </w:r>
       <w:r>
@@ -8407,7 +8534,16 @@
           <w:szCs w:val="24"/>
           <w:lang w:val="en-GB"/>
         </w:rPr>
-        <w:t>Therefore, using ECV without correction in such species might lead to the misleading observation that they have very large brains. To our knowledge, no other species in our dataset has such a potential stark discrepancy between ECV and actual brain size.</w:t>
+        <w:t xml:space="preserve">Therefore, using ECV without correction in such species might lead to the misleading observation that they have </w:t>
+      </w:r>
+      <w:r>
+        <w:rPr>
+          <w:rFonts w:ascii="Arial" w:hAnsi="Arial" w:cs="Arial"/>
+          <w:szCs w:val="24"/>
+          <w:lang w:val="en-GB"/>
+        </w:rPr>
+        <w:lastRenderedPageBreak/>
+        <w:t>very large brains. To our knowledge, no other species in our dataset has such a potential stark discrepancy between ECV and actual brain size.</w:t>
       </w:r>
     </w:p>
     <w:p>
@@ -8449,18 +8585,8 @@
           <w:szCs w:val="24"/>
           <w:lang w:val="en-GB"/>
         </w:rPr>
-        <w:t xml:space="preserve"> in the </w:t>
-      </w:r>
-      <w:proofErr w:type="spellStart"/>
-      <w:r>
-        <w:rPr>
-          <w:rFonts w:ascii="Arial" w:hAnsi="Arial" w:cs="Arial"/>
-          <w:szCs w:val="24"/>
-          <w:lang w:val="en-GB"/>
-        </w:rPr>
-        <w:t>Sumplement</w:t>
-      </w:r>
-      <w:proofErr w:type="spellEnd"/>
+        <w:t xml:space="preserve"> in the Sumplement</w:t>
+      </w:r>
       <w:r>
         <w:rPr>
           <w:rFonts w:ascii="Arial" w:hAnsi="Arial" w:cs="Arial"/>
@@ -8485,7 +8611,6 @@
           <w:szCs w:val="24"/>
           <w:lang w:val="en-GB"/>
         </w:rPr>
-        <w:lastRenderedPageBreak/>
         <w:t xml:space="preserve">Brain size, body size, origin and activity cycle had no missing values, while the other traits had around 25% missing values on average (see Multiple Imputations section and Supplementary Information for the pattern of the missing data). </w:t>
       </w:r>
     </w:p>
@@ -8543,43 +8668,7 @@
           <w:szCs w:val="24"/>
           <w:lang w:val="en-GB"/>
         </w:rPr>
-        <w:t xml:space="preserve">We included information on phylogenetic non-independence in all our analyses using an </w:t>
-      </w:r>
-      <w:proofErr w:type="spellStart"/>
-      <w:r>
-        <w:rPr>
-          <w:rFonts w:ascii="Arial" w:hAnsi="Arial" w:cs="Arial"/>
-          <w:szCs w:val="24"/>
-          <w:lang w:val="en-GB"/>
-        </w:rPr>
-        <w:t>ultrametric</w:t>
-      </w:r>
-      <w:proofErr w:type="spellEnd"/>
-      <w:r>
-        <w:rPr>
-          <w:rFonts w:ascii="Arial" w:hAnsi="Arial" w:cs="Arial"/>
-          <w:szCs w:val="24"/>
-          <w:lang w:val="en-GB"/>
-        </w:rPr>
-        <w:t xml:space="preserve"> phylogenetic tree of 175 extant marsupial species (with exception of the extinct </w:t>
-      </w:r>
-      <w:proofErr w:type="spellStart"/>
-      <w:r>
-        <w:rPr>
-          <w:rFonts w:ascii="Arial" w:hAnsi="Arial" w:cs="Arial"/>
-          <w:szCs w:val="24"/>
-          <w:lang w:val="en-GB"/>
-        </w:rPr>
-        <w:t>Thylacine</w:t>
-      </w:r>
-      <w:proofErr w:type="spellEnd"/>
-      <w:r>
-        <w:rPr>
-          <w:rFonts w:ascii="Arial" w:hAnsi="Arial" w:cs="Arial"/>
-          <w:szCs w:val="24"/>
-          <w:lang w:val="en-GB"/>
-        </w:rPr>
-        <w:t>) obtained from Time Tree</w:t>
+        <w:t>We included information on phylogenetic non-independence in all our analyses using an ultrametric phylogenetic tree of 175 extant marsupial species (with exception of the extinct Thylacine) obtained from Time Tree</w:t>
       </w:r>
       <w:r>
         <w:rPr>
@@ -8853,25 +8942,7 @@
           <w:szCs w:val="24"/>
           <w:lang w:val="en-GB"/>
         </w:rPr>
-        <w:t xml:space="preserve">The tree had 12 branches with length of 0 (used as means for resolving polytomies), which due to the requirements of some of the approaches had to be resolved. We did that by adding 0.01% of the median branch length, and then ultrametricized the tree again using extension, with the package </w:t>
-      </w:r>
-      <w:proofErr w:type="spellStart"/>
-      <w:r>
-        <w:rPr>
-          <w:rFonts w:ascii="Arial" w:hAnsi="Arial" w:cs="Arial"/>
-          <w:szCs w:val="24"/>
-          <w:lang w:val="en-GB"/>
-        </w:rPr>
-        <w:t>phytools</w:t>
-      </w:r>
-      <w:proofErr w:type="spellEnd"/>
-      <w:r>
-        <w:rPr>
-          <w:rFonts w:ascii="Arial" w:hAnsi="Arial" w:cs="Arial"/>
-          <w:szCs w:val="24"/>
-          <w:lang w:val="en-GB"/>
-        </w:rPr>
-        <w:t xml:space="preserve"> </w:t>
+        <w:t xml:space="preserve">The tree had 12 branches with length of 0 (used as means for resolving polytomies), which due to the requirements of some of the approaches had to be resolved. We did that by adding 0.01% of the median branch length, and then ultrametricized the tree again using extension, with the package phytools </w:t>
       </w:r>
       <w:r>
         <w:rPr>
@@ -8941,6 +9012,7 @@
           <w:szCs w:val="24"/>
           <w:lang w:val="en-GB"/>
         </w:rPr>
+        <w:lastRenderedPageBreak/>
         <w:t>Statistical methods</w:t>
       </w:r>
     </w:p>
@@ -9037,25 +9109,7 @@
           <w:szCs w:val="24"/>
           <w:lang w:val="en-GB"/>
         </w:rPr>
-        <w:t xml:space="preserve">For imputation of missing data, we used the R package </w:t>
-      </w:r>
-      <w:proofErr w:type="spellStart"/>
-      <w:r>
-        <w:rPr>
-          <w:rFonts w:ascii="Arial" w:hAnsi="Arial" w:cs="Arial"/>
-          <w:szCs w:val="24"/>
-          <w:lang w:val="en-GB"/>
-        </w:rPr>
-        <w:t>phylomice</w:t>
-      </w:r>
-      <w:proofErr w:type="spellEnd"/>
-      <w:r>
-        <w:rPr>
-          <w:rFonts w:ascii="Arial" w:hAnsi="Arial" w:cs="Arial"/>
-          <w:szCs w:val="24"/>
-          <w:lang w:val="en-GB"/>
-        </w:rPr>
-        <w:t>. It is an extension for the package mice</w:t>
+        <w:t>For imputation of missing data, we used the R package phylomice. It is an extension for the package mice</w:t>
       </w:r>
       <w:r>
         <w:rPr>
@@ -9112,16 +9166,7 @@
           <w:szCs w:val="24"/>
           <w:lang w:val="en-GB"/>
         </w:rPr>
-        <w:t xml:space="preserve">, which allows for multiple imputations with the addition of taking the phylogenetic non-independence of the data into account. We use the </w:t>
-      </w:r>
-      <w:r>
-        <w:rPr>
-          <w:rFonts w:ascii="Arial" w:hAnsi="Arial" w:cs="Arial"/>
-          <w:szCs w:val="24"/>
-          <w:lang w:val="en-GB"/>
-        </w:rPr>
-        <w:lastRenderedPageBreak/>
-        <w:t xml:space="preserve">method of predictive means matching </w:t>
+        <w:t xml:space="preserve">, which allows for multiple imputations with the addition of taking the phylogenetic non-independence of the data into account. We use the method of predictive means matching </w:t>
       </w:r>
       <w:r>
         <w:rPr>
@@ -9278,43 +9323,16 @@
           <w:szCs w:val="24"/>
           <w:lang w:val="en-GB"/>
         </w:rPr>
-        <w:t xml:space="preserve">This imputation method has the advantage that missing data are imputed based on several values observed elsewhere in the set, so they are usually realistic. The pattern of missing values in our dataset is reported in the supplementary material. We have variables with 0 missing values - brain size, body size, origin, </w:t>
-      </w:r>
-      <w:proofErr w:type="spellStart"/>
-      <w:r>
-        <w:rPr>
-          <w:rFonts w:ascii="Arial" w:hAnsi="Arial" w:cs="Arial"/>
-          <w:szCs w:val="24"/>
-          <w:lang w:val="en-GB"/>
-        </w:rPr>
-        <w:t>diurnality</w:t>
-      </w:r>
-      <w:proofErr w:type="spellEnd"/>
-      <w:r>
-        <w:rPr>
-          <w:rFonts w:ascii="Arial" w:hAnsi="Arial" w:cs="Arial"/>
-          <w:szCs w:val="24"/>
-          <w:lang w:val="en-GB"/>
-        </w:rPr>
-        <w:t xml:space="preserve">; and such with more than half of the values missing, </w:t>
-      </w:r>
-      <w:proofErr w:type="spellStart"/>
-      <w:r>
-        <w:rPr>
-          <w:rFonts w:ascii="Arial" w:hAnsi="Arial" w:cs="Arial"/>
-          <w:szCs w:val="24"/>
-          <w:lang w:val="en-GB"/>
-        </w:rPr>
-        <w:t>i.e</w:t>
-      </w:r>
-      <w:proofErr w:type="spellEnd"/>
-      <w:r>
-        <w:rPr>
-          <w:rFonts w:ascii="Arial" w:hAnsi="Arial" w:cs="Arial"/>
-          <w:szCs w:val="24"/>
-          <w:lang w:val="en-GB"/>
-        </w:rPr>
-        <w:t xml:space="preserve"> play (68% or 120 missing), torpor (53% or 94 missing). On average, the dataset contained 25% missing values, which we used as reference for the number of multiple imputations (check supplement for details on missing data). Following published recommendations from </w:t>
+        <w:t xml:space="preserve">This imputation method has the advantage that missing data are imputed based on several values observed elsewhere in the set, so they are usually realistic. The pattern of missing values in our dataset is reported in the supplementary material. We have variables with 0 missing values - brain size, body size, origin, diurnality; and such with more than half of the values missing, i.e play (68% or 120 missing), torpor (53% or 94 missing). On average, the dataset contained 25% missing values, </w:t>
+      </w:r>
+      <w:r>
+        <w:rPr>
+          <w:rFonts w:ascii="Arial" w:hAnsi="Arial" w:cs="Arial"/>
+          <w:szCs w:val="24"/>
+          <w:lang w:val="en-GB"/>
+        </w:rPr>
+        <w:lastRenderedPageBreak/>
+        <w:t xml:space="preserve">which we used as reference for the number of multiple imputations (check supplement for details on missing data). Following published recommendations from </w:t>
       </w:r>
       <w:r>
         <w:rPr>
@@ -9381,16 +9399,7 @@
           <w:szCs w:val="24"/>
           <w:lang w:val="en-GB"/>
         </w:rPr>
-        <w:t xml:space="preserve">We ran the imputations for 500 iterations each, on natural log transformed continuous variables, and raw values of categorical variables (see strip plot of imputations). As predictors for the imputation, only traits with less than 35% missing values were used, which rendered 13 predictors in total. Convergence of the chained </w:t>
-      </w:r>
-      <w:r>
-        <w:rPr>
-          <w:rFonts w:ascii="Arial" w:hAnsi="Arial" w:cs="Arial"/>
-          <w:szCs w:val="24"/>
-          <w:lang w:val="en-GB"/>
-        </w:rPr>
-        <w:lastRenderedPageBreak/>
-        <w:t xml:space="preserve">equations was assessed visually on the diagnostic plots of mice, using both strip plots and density plots. </w:t>
+        <w:t xml:space="preserve">We ran the imputations for 500 iterations each, on natural log transformed continuous variables, and raw values of categorical variables (see strip plot of imputations). As predictors for the imputation, only traits with less than 35% missing values were used, which rendered 13 predictors in total. Convergence of the chained equations was assessed visually on the diagnostic plots of mice, using both strip plots and density plots. </w:t>
       </w:r>
     </w:p>
     <w:p>
@@ -9502,25 +9511,7 @@
           <w:szCs w:val="24"/>
           <w:lang w:val="en-GB"/>
         </w:rPr>
-        <w:t xml:space="preserve">To assess the suggestion of </w:t>
-      </w:r>
-      <w:proofErr w:type="spellStart"/>
-      <w:r>
-        <w:rPr>
-          <w:rFonts w:ascii="Arial" w:hAnsi="Arial" w:cs="Arial"/>
-          <w:szCs w:val="24"/>
-          <w:lang w:val="en-GB"/>
-        </w:rPr>
-        <w:t>Weisbecker</w:t>
-      </w:r>
-      <w:proofErr w:type="spellEnd"/>
-      <w:r>
-        <w:rPr>
-          <w:rFonts w:ascii="Arial" w:hAnsi="Arial" w:cs="Arial"/>
-          <w:szCs w:val="24"/>
-          <w:lang w:val="en-GB"/>
-        </w:rPr>
-        <w:t xml:space="preserve"> et al. </w:t>
+        <w:t xml:space="preserve">To assess the suggestion of Weisbecker et al. </w:t>
       </w:r>
       <w:r>
         <w:rPr>
@@ -9569,61 +9560,16 @@
           <w:szCs w:val="24"/>
           <w:lang w:val="en-GB"/>
         </w:rPr>
-        <w:t xml:space="preserve"> that switches to different land masses may change patterns of marsupial brain evolution (via change in seasonality, predation, diet), we assessed if differences in evolutionary model on brain/body mass evolution regimes occurred in Australian, New Guinean, and American marsupials. To investigate if changes in evolutionary model (i.e. whether Brownian motion or a specific optima-driven model of evolution best explains the tip data) and particularly if the deepest split in the marsupial tree (Ameri- vs. </w:t>
-      </w:r>
-      <w:proofErr w:type="spellStart"/>
-      <w:r>
-        <w:rPr>
-          <w:rFonts w:ascii="Arial" w:hAnsi="Arial" w:cs="Arial"/>
-          <w:szCs w:val="24"/>
-          <w:lang w:val="en-GB"/>
-        </w:rPr>
-        <w:t>Australidelphia</w:t>
-      </w:r>
-      <w:proofErr w:type="spellEnd"/>
-      <w:r>
-        <w:rPr>
-          <w:rFonts w:ascii="Arial" w:hAnsi="Arial" w:cs="Arial"/>
-          <w:szCs w:val="24"/>
-          <w:lang w:val="en-GB"/>
-        </w:rPr>
-        <w:t xml:space="preserve">) resulted in different evolutionary patterns, we investigated which model of evolution best fitted our data - BM vs OU vs EB. Best fitting evolutionary models were assessed using the function </w:t>
-      </w:r>
-      <w:proofErr w:type="spellStart"/>
-      <w:r>
-        <w:rPr>
-          <w:rFonts w:ascii="Arial" w:hAnsi="Arial" w:cs="Arial"/>
-          <w:szCs w:val="24"/>
-          <w:lang w:val="en-GB"/>
-        </w:rPr>
-        <w:t>fastBM</w:t>
-      </w:r>
-      <w:proofErr w:type="spellEnd"/>
-      <w:r>
-        <w:rPr>
-          <w:rFonts w:ascii="Arial" w:hAnsi="Arial" w:cs="Arial"/>
-          <w:szCs w:val="24"/>
-          <w:lang w:val="en-GB"/>
-        </w:rPr>
-        <w:t xml:space="preserve"> from the </w:t>
-      </w:r>
-      <w:proofErr w:type="spellStart"/>
-      <w:r>
-        <w:rPr>
-          <w:rFonts w:ascii="Arial" w:hAnsi="Arial" w:cs="Arial"/>
-          <w:szCs w:val="24"/>
-          <w:lang w:val="en-GB"/>
-        </w:rPr>
-        <w:t>geiger</w:t>
-      </w:r>
-      <w:proofErr w:type="spellEnd"/>
-      <w:r>
-        <w:rPr>
-          <w:rFonts w:ascii="Arial" w:hAnsi="Arial" w:cs="Arial"/>
-          <w:szCs w:val="24"/>
-          <w:lang w:val="en-GB"/>
-        </w:rPr>
-        <w:t xml:space="preserve"> package. The function simulates trait values given known phylogeny under the assumption of one of the three evolutionary modes and then compares the simulated values to the actual ones. The fit of the models was then evaluated using Akaike Information Criterion (AIC). BM is a type of ‘random walk’ model where trait values change randomly in any direction. The Early burst model is time-varying version of BM, where the Brownian rate parameter (σ</w:t>
+        <w:t xml:space="preserve"> that switches to different land masses may change patterns of marsupial brain evolution (via change in seasonality, predation, diet), we assessed if differences in evolutionary model on brain/body mass evolution regimes occurred in Australian, New Guinean, and American marsupials. To investigate if changes in evolutionary model (i.e. whether Brownian motion or a specific optima-driven model of evolution best explains the tip data) and particularly if the deepest split in the marsupial tree (Ameri- vs. Australidelphia) resulted in different evolutionary patterns, we investigated which model of evolution best fitted our data - BM vs OU vs EB. Best fitting evolutionary </w:t>
+      </w:r>
+      <w:r>
+        <w:rPr>
+          <w:rFonts w:ascii="Arial" w:hAnsi="Arial" w:cs="Arial"/>
+          <w:szCs w:val="24"/>
+          <w:lang w:val="en-GB"/>
+        </w:rPr>
+        <w:lastRenderedPageBreak/>
+        <w:t>models were assessed using the function fastBM from the geiger package. The function simulates trait values given known phylogeny under the assumption of one of the three evolutionary modes and then compares the simulated values to the actual ones. The fit of the models was then evaluated using Akaike Information Criterion (AIC). BM is a type of ‘random walk’ model where trait values change randomly in any direction. The Early burst model is time-varying version of BM, where the Brownian rate parameter (σ</w:t>
       </w:r>
       <w:r>
         <w:rPr>
@@ -9640,16 +9586,7 @@
           <w:szCs w:val="24"/>
           <w:lang w:val="en-GB"/>
         </w:rPr>
-        <w:t xml:space="preserve">) slows down over time (i.e. random variation decreases after an early ‘burst’). OU incorporates both random variation and </w:t>
-      </w:r>
-      <w:r>
-        <w:rPr>
-          <w:rFonts w:ascii="Arial" w:hAnsi="Arial" w:cs="Arial"/>
-          <w:szCs w:val="24"/>
-          <w:lang w:val="en-GB"/>
-        </w:rPr>
-        <w:lastRenderedPageBreak/>
-        <w:t>stabilising selection by assuming that besides ‘random walk’, traits evolve towards a given optimum (adaptive evolution).</w:t>
+        <w:t>) slows down over time (i.e. random variation decreases after an early ‘burst’). OU incorporates both random variation and stabilising selection by assuming that besides ‘random walk’, traits evolve towards a given optimum (adaptive evolution).</w:t>
       </w:r>
     </w:p>
     <w:p>
@@ -9704,18 +9641,130 @@
           <w:szCs w:val="24"/>
           <w:lang w:val="en-GB"/>
         </w:rPr>
-        <w:t xml:space="preserve">Due to its convenient wrapper functions we used the package </w:t>
-      </w:r>
-      <w:proofErr w:type="spellStart"/>
-      <w:r>
-        <w:rPr>
-          <w:rFonts w:ascii="Arial" w:hAnsi="Arial" w:cs="Arial"/>
-          <w:szCs w:val="24"/>
-          <w:lang w:val="en-GB"/>
-        </w:rPr>
-        <w:t>mulTree</w:t>
-      </w:r>
-      <w:proofErr w:type="spellEnd"/>
+        <w:t xml:space="preserve">Due to its convenient wrapper functions we used the package mulTree </w:t>
+      </w:r>
+      <w:r>
+        <w:rPr>
+          <w:rFonts w:ascii="Arial" w:hAnsi="Arial" w:cs="Arial"/>
+          <w:szCs w:val="24"/>
+          <w:lang w:val="en-GB"/>
+        </w:rPr>
+        <w:fldChar w:fldCharType="begin" w:fldLock="1"/>
+      </w:r>
+      <w:r>
+        <w:rPr>
+          <w:rFonts w:ascii="Arial" w:hAnsi="Arial" w:cs="Arial"/>
+          <w:szCs w:val="24"/>
+          <w:lang w:val="en-GB"/>
+        </w:rPr>
+        <w:instrText>ADDIN CSL_CITATION {"citationItems":[{"id":"ITEM-1","itemData":{"DOI":"10.5281/zenodo. 12902","author":[{"dropping-particle":"","family":"Guillerme","given":"Thomas","non-dropping-particle":"","parse-names":false,"suffix":""},{"dropping-particle":"","family":"Healy","given":"Kevin","non-dropping-particle":"","parse-names":false,"suffix":""}],"container-title":"Zonodo","id":"ITEM-1","issued":{"date-parts":[["2014","11","26"]]},"title":"mulTree: a package for running MCMCglmm analysis on multiple trees","type":"article-journal"},"uris":["http://www.mendeley.com/documents/?uuid=a67c994f-3b58-34fc-876a-58f1c41e2aa8"]}],"mendeley":{"formattedCitation":"(Guillerme &amp; Healy, 2014)","plainTextFormattedCitation":"(Guillerme &amp; Healy, 2014)","previouslyFormattedCitation":"&lt;sup&gt;12&lt;/sup&gt;"},"properties":{"noteIndex":0},"schema":"https://github.com/citation-style-language/schema/raw/master/csl-citation.json"}</w:instrText>
+      </w:r>
+      <w:r>
+        <w:rPr>
+          <w:rFonts w:ascii="Arial" w:hAnsi="Arial" w:cs="Arial"/>
+          <w:szCs w:val="24"/>
+          <w:lang w:val="en-GB"/>
+        </w:rPr>
+        <w:fldChar w:fldCharType="separate"/>
+      </w:r>
+      <w:r>
+        <w:rPr>
+          <w:rFonts w:ascii="Arial" w:hAnsi="Arial" w:cs="Arial"/>
+          <w:noProof/>
+          <w:szCs w:val="24"/>
+          <w:lang w:val="en-GB"/>
+        </w:rPr>
+        <w:t>(Guillerme &amp; Healy, 2014)</w:t>
+      </w:r>
+      <w:r>
+        <w:rPr>
+          <w:rFonts w:ascii="Arial" w:hAnsi="Arial" w:cs="Arial"/>
+          <w:szCs w:val="24"/>
+          <w:lang w:val="en-GB"/>
+        </w:rPr>
+        <w:fldChar w:fldCharType="end"/>
+      </w:r>
+      <w:r>
+        <w:rPr>
+          <w:rFonts w:ascii="Arial" w:hAnsi="Arial" w:cs="Arial"/>
+          <w:szCs w:val="24"/>
+          <w:lang w:val="en-GB"/>
+        </w:rPr>
+        <w:t xml:space="preserve"> to conduct</w:t>
+      </w:r>
+      <w:r>
+        <w:rPr>
+          <w:rFonts w:ascii="Arial" w:hAnsi="Arial" w:cs="Arial"/>
+          <w:szCs w:val="24"/>
+          <w:lang w:val="en-GB"/>
+        </w:rPr>
+        <w:t xml:space="preserve"> analysis using the R package</w:t>
+      </w:r>
+      <w:r>
+        <w:rPr>
+          <w:rFonts w:ascii="Arial" w:hAnsi="Arial" w:cs="Arial"/>
+          <w:szCs w:val="24"/>
+          <w:lang w:val="en-GB"/>
+        </w:rPr>
+        <w:t xml:space="preserve"> MCMCglmm </w:t>
+      </w:r>
+      <w:r>
+        <w:rPr>
+          <w:rFonts w:ascii="Arial" w:hAnsi="Arial" w:cs="Arial"/>
+          <w:szCs w:val="24"/>
+          <w:lang w:val="en-GB"/>
+        </w:rPr>
+        <w:fldChar w:fldCharType="begin" w:fldLock="1"/>
+      </w:r>
+      <w:r>
+        <w:rPr>
+          <w:rFonts w:ascii="Arial" w:hAnsi="Arial" w:cs="Arial"/>
+          <w:szCs w:val="24"/>
+          <w:lang w:val="en-GB"/>
+        </w:rPr>
+        <w:instrText>ADDIN CSL_CITATION {"citationItems":[{"id":"ITEM-1","itemData":{"DOI":"10.18637/jss.v033.i02","abstract":"Generalized linear mixed models provide a exible framework for modeling a range of data, although with non-Gaussian response variables the likelihood cannot be obtained in closed form. Markov chain Monte Carlo methods solve this problem by sampling from a series of simpler conditional distributions that can be evaluated. The R package MCMCglmm, implements such an algorithm for a range of model tting problems. More than one response variable can be analysed simultaneously, and these variables are allowed to follow Gaussian, Poisson, multi(bi)nominal, exponential, zero-in ated and censored distributions. A range of variance structures are permitted for the random e ects, including interactions with categorical or continuous variables (i.e., random regression), and more complicated variance structures that arise through shared ancestry, either through a pedigree or through a phylogeny. Missing values are permitted in the response variable(s) and data can be known up to some level of measurement error as in meta-analysis. All simulation is done in C/ C++ using the CSparse library for sparse linear systems. If you use the software please cite this article, as published in the Journal of Statistic Software (Had eld 2010)","author":[{"dropping-particle":"","family":"Hadfield","given":"Jarrod D.","non-dropping-particle":"","parse-names":false,"suffix":""}],"container-title":"Journal of Statistical Software","id":"ITEM-1","issue":"2","issued":{"date-parts":[["2015","2","2"]]},"page":"1-22","title":" MCMC Methods for Multi-Response Generalized Linear Mixed Models: The MCMCglmm R Package ","type":"article-journal","volume":"33"},"uris":["http://www.mendeley.com/documents/?uuid=e60ff7f0-64a7-3b1c-bb09-5038efe30346"]}],"mendeley":{"formattedCitation":"(Hadfield, 2015)","plainTextFormattedCitation":"(Hadfield, 2015)","previouslyFormattedCitation":"&lt;sup&gt;13&lt;/sup&gt;"},"properties":{"noteIndex":0},"schema":"https://github.com/citation-style-language/schema/raw/master/csl-citation.json"}</w:instrText>
+      </w:r>
+      <w:r>
+        <w:rPr>
+          <w:rFonts w:ascii="Arial" w:hAnsi="Arial" w:cs="Arial"/>
+          <w:szCs w:val="24"/>
+          <w:lang w:val="en-GB"/>
+        </w:rPr>
+        <w:fldChar w:fldCharType="separate"/>
+      </w:r>
+      <w:r>
+        <w:rPr>
+          <w:rFonts w:ascii="Arial" w:hAnsi="Arial" w:cs="Arial"/>
+          <w:noProof/>
+          <w:szCs w:val="24"/>
+          <w:lang w:val="en-GB"/>
+        </w:rPr>
+        <w:t>(Hadfield, 2015)</w:t>
+      </w:r>
+      <w:r>
+        <w:rPr>
+          <w:rFonts w:ascii="Arial" w:hAnsi="Arial" w:cs="Arial"/>
+          <w:szCs w:val="24"/>
+          <w:lang w:val="en-GB"/>
+        </w:rPr>
+        <w:fldChar w:fldCharType="end"/>
+      </w:r>
+      <w:r>
+        <w:rPr>
+          <w:rFonts w:ascii="Arial" w:hAnsi="Arial" w:cs="Arial"/>
+          <w:szCs w:val="24"/>
+          <w:lang w:val="en-GB"/>
+        </w:rPr>
+        <w:t xml:space="preserve"> on each of the 25 imputed datasets. We ran the MCMC for 1 000 042 iterations, with burn in of the first 150 000 iterations, and sampling rate of 250. All priors were set to uniform and uninformative, which assumes that all values of the parameters are equally likely. Each model was run on 2 chains which produced an effective sample size of at least 3000 and all converged successfully (Gelman-Rubin criterion &lt; 1.1). Subsequently, the results from all 50 model runs (25 datasets on 2 chains) were pooled using the Rubin’s rule</w:t>
+      </w:r>
+      <w:r>
+        <w:rPr>
+          <w:rFonts w:ascii="Arial" w:hAnsi="Arial" w:cs="Arial"/>
+          <w:szCs w:val="24"/>
+          <w:lang w:val="en-GB"/>
+        </w:rPr>
+        <w:t>s</w:t>
+      </w:r>
       <w:r>
         <w:rPr>
           <w:rFonts w:ascii="Arial" w:hAnsi="Arial" w:cs="Arial"/>
@@ -9730,15 +9779,15 @@
           <w:szCs w:val="24"/>
           <w:lang w:val="en-GB"/>
         </w:rPr>
-        <w:fldChar w:fldCharType="begin" w:fldLock="1"/>
-      </w:r>
-      <w:r>
-        <w:rPr>
-          <w:rFonts w:ascii="Arial" w:hAnsi="Arial" w:cs="Arial"/>
-          <w:szCs w:val="24"/>
-          <w:lang w:val="en-GB"/>
-        </w:rPr>
-        <w:instrText>ADDIN CSL_CITATION {"citationItems":[{"id":"ITEM-1","itemData":{"DOI":"10.5281/zenodo. 12902","author":[{"dropping-particle":"","family":"Guillerme","given":"Thomas","non-dropping-particle":"","parse-names":false,"suffix":""},{"dropping-particle":"","family":"Healy","given":"Kevin","non-dropping-particle":"","parse-names":false,"suffix":""}],"container-title":"Zonodo","id":"ITEM-1","issued":{"date-parts":[["2014","11","26"]]},"title":"mulTree: a package for running MCMCglmm analysis on multiple trees","type":"article-journal"},"uris":["http://www.mendeley.com/documents/?uuid=a67c994f-3b58-34fc-876a-58f1c41e2aa8"]}],"mendeley":{"formattedCitation":"(Guillerme &amp; Healy, 2014)","plainTextFormattedCitation":"(Guillerme &amp; Healy, 2014)","previouslyFormattedCitation":"&lt;sup&gt;12&lt;/sup&gt;"},"properties":{"noteIndex":0},"schema":"https://github.com/citation-style-language/schema/raw/master/csl-citation.json"}</w:instrText>
+        <w:fldChar w:fldCharType="begin"/>
+      </w:r>
+      <w:r>
+        <w:rPr>
+          <w:rFonts w:ascii="Arial" w:hAnsi="Arial" w:cs="Arial"/>
+          <w:szCs w:val="24"/>
+          <w:lang w:val="en-GB"/>
+        </w:rPr>
+        <w:instrText xml:space="preserve"> ADDIN EN.CITE &lt;EndNote&gt;&lt;Cite&gt;&lt;Author&gt;Barnard&lt;/Author&gt;&lt;Year&gt;1999&lt;/Year&gt;&lt;RecNum&gt;404&lt;/RecNum&gt;&lt;DisplayText&gt;[62]&lt;/DisplayText&gt;&lt;record&gt;&lt;rec-number&gt;404&lt;/rec-number&gt;&lt;foreign-keys&gt;&lt;key app="EN" db-id="a9aw0atab92x0ledv2kxwsvmdfttad9p2fez" timestamp="1596505986" guid="082c8eb7-f39c-4c4c-891d-cff0bc4dcd35"&gt;404&lt;/key&gt;&lt;/foreign-keys&gt;&lt;ref-type name="Journal Article"&gt;17&lt;/ref-type&gt;&lt;contributors&gt;&lt;authors&gt;&lt;author&gt;Barnard, John&lt;/author&gt;&lt;author&gt;Rubin, Donald B.&lt;/author&gt;&lt;/authors&gt;&lt;/contributors&gt;&lt;titles&gt;&lt;title&gt;Small-Sample Degrees of Freedom with Multiple Imputation&lt;/title&gt;&lt;secondary-title&gt;Biometrika&lt;/secondary-title&gt;&lt;/titles&gt;&lt;periodical&gt;&lt;full-title&gt;Biometrika&lt;/full-title&gt;&lt;/periodical&gt;&lt;pages&gt;948-955&lt;/pages&gt;&lt;volume&gt;86&lt;/volume&gt;&lt;number&gt;4&lt;/number&gt;&lt;dates&gt;&lt;year&gt;1999&lt;/year&gt;&lt;/dates&gt;&lt;publisher&gt;[Oxford University Press, Biometrika Trust]&lt;/publisher&gt;&lt;isbn&gt;00063444&lt;/isbn&gt;&lt;urls&gt;&lt;related-urls&gt;&lt;url&gt;www.jstor.org/stable/2673599&lt;/url&gt;&lt;/related-urls&gt;&lt;/urls&gt;&lt;custom1&gt;Full publication date: Dec., 1999&lt;/custom1&gt;&lt;remote-database-name&gt;JSTOR&lt;/remote-database-name&gt;&lt;access-date&gt;2020/08/03/&lt;/access-date&gt;&lt;/record&gt;&lt;/Cite&gt;&lt;/EndNote&gt;</w:instrText>
       </w:r>
       <w:r>
         <w:rPr>
@@ -9755,7 +9804,7 @@
           <w:szCs w:val="24"/>
           <w:lang w:val="en-GB"/>
         </w:rPr>
-        <w:t>(Guillerme &amp; Healy, 2014)</w:t>
+        <w:t>[62]</w:t>
       </w:r>
       <w:r>
         <w:rPr>
@@ -9771,154 +9820,6 @@
           <w:szCs w:val="24"/>
           <w:lang w:val="en-GB"/>
         </w:rPr>
-        <w:t xml:space="preserve"> to conduct</w:t>
-      </w:r>
-      <w:r>
-        <w:rPr>
-          <w:rFonts w:ascii="Arial" w:hAnsi="Arial" w:cs="Arial"/>
-          <w:szCs w:val="24"/>
-          <w:lang w:val="en-GB"/>
-        </w:rPr>
-        <w:t xml:space="preserve"> analysis using the R package</w:t>
-      </w:r>
-      <w:r>
-        <w:rPr>
-          <w:rFonts w:ascii="Arial" w:hAnsi="Arial" w:cs="Arial"/>
-          <w:szCs w:val="24"/>
-          <w:lang w:val="en-GB"/>
-        </w:rPr>
-        <w:t xml:space="preserve"> </w:t>
-      </w:r>
-      <w:proofErr w:type="spellStart"/>
-      <w:r>
-        <w:rPr>
-          <w:rFonts w:ascii="Arial" w:hAnsi="Arial" w:cs="Arial"/>
-          <w:szCs w:val="24"/>
-          <w:lang w:val="en-GB"/>
-        </w:rPr>
-        <w:t>MCMCglmm</w:t>
-      </w:r>
-      <w:proofErr w:type="spellEnd"/>
-      <w:r>
-        <w:rPr>
-          <w:rFonts w:ascii="Arial" w:hAnsi="Arial" w:cs="Arial"/>
-          <w:szCs w:val="24"/>
-          <w:lang w:val="en-GB"/>
-        </w:rPr>
-        <w:t xml:space="preserve"> </w:t>
-      </w:r>
-      <w:r>
-        <w:rPr>
-          <w:rFonts w:ascii="Arial" w:hAnsi="Arial" w:cs="Arial"/>
-          <w:szCs w:val="24"/>
-          <w:lang w:val="en-GB"/>
-        </w:rPr>
-        <w:fldChar w:fldCharType="begin" w:fldLock="1"/>
-      </w:r>
-      <w:r>
-        <w:rPr>
-          <w:rFonts w:ascii="Arial" w:hAnsi="Arial" w:cs="Arial"/>
-          <w:szCs w:val="24"/>
-          <w:lang w:val="en-GB"/>
-        </w:rPr>
-        <w:instrText>ADDIN CSL_CITATION {"citationItems":[{"id":"ITEM-1","itemData":{"DOI":"10.18637/jss.v033.i02","abstract":"Generalized linear mixed models provide a exible framework for modeling a range of data, although with non-Gaussian response variables the likelihood cannot be obtained in closed form. Markov chain Monte Carlo methods solve this problem by sampling from a series of simpler conditional distributions that can be evaluated. The R package MCMCglmm, implements such an algorithm for a range of model tting problems. More than one response variable can be analysed simultaneously, and these variables are allowed to follow Gaussian, Poisson, multi(bi)nominal, exponential, zero-in ated and censored distributions. A range of variance structures are permitted for the random e ects, including interactions with categorical or continuous variables (i.e., random regression), and more complicated variance structures that arise through shared ancestry, either through a pedigree or through a phylogeny. Missing values are permitted in the response variable(s) and data can be known up to some level of measurement error as in meta-analysis. All simulation is done in C/ C++ using the CSparse library for sparse linear systems. If you use the software please cite this article, as published in the Journal of Statistic Software (Had eld 2010)","author":[{"dropping-particle":"","family":"Hadfield","given":"Jarrod D.","non-dropping-particle":"","parse-names":false,"suffix":""}],"container-title":"Journal of Statistical Software","id":"ITEM-1","issue":"2","issued":{"date-parts":[["2015","2","2"]]},"page":"1-22","title":" MCMC Methods for Multi-Response Generalized Linear Mixed Models: The MCMCglmm R Package ","type":"article-journal","volume":"33"},"uris":["http://www.mendeley.com/documents/?uuid=e60ff7f0-64a7-3b1c-bb09-5038efe30346"]}],"mendeley":{"formattedCitation":"(Hadfield, 2015)","plainTextFormattedCitation":"(Hadfield, 2015)","previouslyFormattedCitation":"&lt;sup&gt;13&lt;/sup&gt;"},"properties":{"noteIndex":0},"schema":"https://github.com/citation-style-language/schema/raw/master/csl-citation.json"}</w:instrText>
-      </w:r>
-      <w:r>
-        <w:rPr>
-          <w:rFonts w:ascii="Arial" w:hAnsi="Arial" w:cs="Arial"/>
-          <w:szCs w:val="24"/>
-          <w:lang w:val="en-GB"/>
-        </w:rPr>
-        <w:fldChar w:fldCharType="separate"/>
-      </w:r>
-      <w:r>
-        <w:rPr>
-          <w:rFonts w:ascii="Arial" w:hAnsi="Arial" w:cs="Arial"/>
-          <w:noProof/>
-          <w:szCs w:val="24"/>
-          <w:lang w:val="en-GB"/>
-        </w:rPr>
-        <w:t>(Hadfield, 2015)</w:t>
-      </w:r>
-      <w:r>
-        <w:rPr>
-          <w:rFonts w:ascii="Arial" w:hAnsi="Arial" w:cs="Arial"/>
-          <w:szCs w:val="24"/>
-          <w:lang w:val="en-GB"/>
-        </w:rPr>
-        <w:fldChar w:fldCharType="end"/>
-      </w:r>
-      <w:r>
-        <w:rPr>
-          <w:rFonts w:ascii="Arial" w:hAnsi="Arial" w:cs="Arial"/>
-          <w:szCs w:val="24"/>
-          <w:lang w:val="en-GB"/>
-        </w:rPr>
-        <w:t xml:space="preserve"> on each of the 25 imputed datasets. We ran the MCMC for 1 000 042 iterations, with burn in of the first 150 000 iterations, and sampling rate of 250. All priors were set to uniform and uninformative, which assumes that all values of the parameters are equally likely. Each model was run on 2 chains which produced an effective sample size of at least 3000 and all converged successfully (Gelman-Rubin criterion &lt; 1.1). Subsequently, the results from all 50 model runs (25 datasets on 2 chains) were pooled using the Rubin’s rule</w:t>
-      </w:r>
-      <w:r>
-        <w:rPr>
-          <w:rFonts w:ascii="Arial" w:hAnsi="Arial" w:cs="Arial"/>
-          <w:szCs w:val="24"/>
-          <w:lang w:val="en-GB"/>
-        </w:rPr>
-        <w:t>s</w:t>
-      </w:r>
-      <w:r>
-        <w:rPr>
-          <w:rFonts w:ascii="Arial" w:hAnsi="Arial" w:cs="Arial"/>
-          <w:szCs w:val="24"/>
-          <w:lang w:val="en-GB"/>
-        </w:rPr>
-        <w:t xml:space="preserve"> </w:t>
-      </w:r>
-      <w:r>
-        <w:rPr>
-          <w:rFonts w:ascii="Arial" w:hAnsi="Arial" w:cs="Arial"/>
-          <w:szCs w:val="24"/>
-          <w:lang w:val="en-GB"/>
-        </w:rPr>
-        <w:fldChar w:fldCharType="begin"/>
-      </w:r>
-      <w:r>
-        <w:rPr>
-          <w:rFonts w:ascii="Arial" w:hAnsi="Arial" w:cs="Arial"/>
-          <w:szCs w:val="24"/>
-          <w:lang w:val="en-GB"/>
-        </w:rPr>
-        <w:instrText xml:space="preserve"> ADDIN EN.CITE &lt;EndNote&gt;&lt;Cite&gt;&lt;Author&gt;Barnard&lt;/Author&gt;&lt;Year&gt;1999&lt;/Year&gt;&lt;RecNum&gt;404&lt;/RecNum&gt;&lt;DisplayText&gt;[62]&lt;/DisplayText&gt;&lt;record&gt;&lt;rec-number&gt;404&lt;/rec-number&gt;&lt;foreign-keys&gt;&lt;key app="EN" db-id="a9aw0atab92x0ledv2kxwsvmdfttad9p2fez" timestamp="1596505986" guid="082c8eb7-f39c-4c4c-891d-cff0bc4dcd35"&gt;404&lt;/key&gt;&lt;/foreign-keys&gt;&lt;ref-type name="Journal Article"&gt;17&lt;/ref-type&gt;&lt;contributors&gt;&lt;authors&gt;&lt;author&gt;Barnard, John&lt;/author&gt;&lt;author&gt;Rubin, Donald B.&lt;/author&gt;&lt;/authors&gt;&lt;/contributors&gt;&lt;titles&gt;&lt;title&gt;Small-Sample Degrees of Freedom with Multiple Imputation&lt;/title&gt;&lt;secondary-title&gt;Biometrika&lt;/secondary-title&gt;&lt;/titles&gt;&lt;periodical&gt;&lt;full-title&gt;Biometrika&lt;/full-title&gt;&lt;/periodical&gt;&lt;pages&gt;948-955&lt;/pages&gt;&lt;volume&gt;86&lt;/volume&gt;&lt;number&gt;4&lt;/number&gt;&lt;dates&gt;&lt;year&gt;1999&lt;/year&gt;&lt;/dates&gt;&lt;publisher&gt;[Oxford University Press, Biometrika Trust]&lt;/publisher&gt;&lt;isbn&gt;00063444&lt;/isbn&gt;&lt;urls&gt;&lt;related-urls&gt;&lt;url&gt;www.jstor.org/stable/2673599&lt;/url&gt;&lt;/related-urls&gt;&lt;/urls&gt;&lt;custom1&gt;Full publication date: Dec., 1999&lt;/custom1&gt;&lt;remote-database-name&gt;JSTOR&lt;/remote-database-name&gt;&lt;access-date&gt;2020/08/03/&lt;/access-date&gt;&lt;/record&gt;&lt;/Cite&gt;&lt;/EndNote&gt;</w:instrText>
-      </w:r>
-      <w:r>
-        <w:rPr>
-          <w:rFonts w:ascii="Arial" w:hAnsi="Arial" w:cs="Arial"/>
-          <w:szCs w:val="24"/>
-          <w:lang w:val="en-GB"/>
-        </w:rPr>
-        <w:fldChar w:fldCharType="separate"/>
-      </w:r>
-      <w:r>
-        <w:rPr>
-          <w:rFonts w:ascii="Arial" w:hAnsi="Arial" w:cs="Arial"/>
-          <w:noProof/>
-          <w:szCs w:val="24"/>
-          <w:lang w:val="en-GB"/>
-        </w:rPr>
-        <w:t>[62]</w:t>
-      </w:r>
-      <w:r>
-        <w:rPr>
-          <w:rFonts w:ascii="Arial" w:hAnsi="Arial" w:cs="Arial"/>
-          <w:szCs w:val="24"/>
-          <w:lang w:val="en-GB"/>
-        </w:rPr>
-        <w:fldChar w:fldCharType="end"/>
-      </w:r>
-      <w:r>
-        <w:rPr>
-          <w:rFonts w:ascii="Arial" w:hAnsi="Arial" w:cs="Arial"/>
-          <w:szCs w:val="24"/>
-          <w:lang w:val="en-GB"/>
-        </w:rPr>
         <w:t>. Finally, the fit of all models to explain brain size variation was compared using</w:t>
       </w:r>
       <w:r>
@@ -9935,16 +9836,7 @@
           <w:szCs w:val="24"/>
           <w:lang w:val="en-GB"/>
         </w:rPr>
-        <w:t xml:space="preserve"> </w:t>
-      </w:r>
-      <w:proofErr w:type="spellStart"/>
-      <w:r>
-        <w:rPr>
-          <w:rFonts w:ascii="Arial" w:hAnsi="Arial" w:cs="Arial"/>
-          <w:szCs w:val="24"/>
-          <w:lang w:val="en-GB"/>
-        </w:rPr>
-        <w:t>heritabilit</w:t>
+        <w:t xml:space="preserve"> heritabilit</w:t>
       </w:r>
       <w:r>
         <w:rPr>
@@ -9954,7 +9846,6 @@
         </w:rPr>
         <w:t>ies</w:t>
       </w:r>
-      <w:proofErr w:type="spellEnd"/>
       <w:r>
         <w:rPr>
           <w:rFonts w:ascii="Arial" w:hAnsi="Arial" w:cs="Arial"/>
@@ -9977,7 +9868,16 @@
           <w:szCs w:val="24"/>
           <w:lang w:val="en-GB"/>
         </w:rPr>
-        <w:t xml:space="preserve"> Deviance Information Criterion - DIC. The phylogenetic heritability used in phylogenetic mixed models (PMM), measures the proportion of phenotypic variance in the sample, which is attributable to heritable factors (i.e. genes), as opposed to non-heritable factors (i.e. environmental factors or measurement error) </w:t>
+        <w:t xml:space="preserve"> Deviance Information Criterion - DIC. The phylogenetic heritability used in phylogenetic mixed models (PMM), measures the proportion of phenotypic variance in the sample, which is attributable to heritable factors (i.e. genes), as opposed to non-heritable factors </w:t>
+      </w:r>
+      <w:r>
+        <w:rPr>
+          <w:rFonts w:ascii="Arial" w:hAnsi="Arial" w:cs="Arial"/>
+          <w:szCs w:val="24"/>
+          <w:lang w:val="en-GB"/>
+        </w:rPr>
+        <w:lastRenderedPageBreak/>
+        <w:t xml:space="preserve">(i.e. environmental factors or measurement error) </w:t>
       </w:r>
       <w:r>
         <w:rPr>
@@ -10095,7 +9995,6 @@
                 <w:rFonts w:ascii="Arial" w:hAnsi="Arial" w:cs="Arial"/>
                 <w:lang w:val="en-GB"/>
               </w:rPr>
-              <w:lastRenderedPageBreak/>
               <w:t>Model</w:t>
             </w:r>
           </w:p>
@@ -12764,14 +12663,13 @@
         <w:pStyle w:val="Heading2"/>
         <w:spacing w:line="480" w:lineRule="auto"/>
         <w:rPr>
-          <w:ins w:id="1" w:author="Vera Weisbecker" w:date="2020-07-06T16:43:00Z"/>
+          <w:ins w:id="35" w:author="Vera Weisbecker" w:date="2020-07-06T16:43:00Z"/>
           <w:rFonts w:ascii="Arial" w:hAnsi="Arial" w:cs="Arial"/>
           <w:sz w:val="24"/>
           <w:szCs w:val="24"/>
           <w:lang w:val="en-GB"/>
         </w:rPr>
       </w:pPr>
-      <w:proofErr w:type="spellStart"/>
       <w:r>
         <w:rPr>
           <w:rFonts w:ascii="Arial" w:hAnsi="Arial" w:cs="Arial"/>
@@ -12779,17 +12677,7 @@
           <w:szCs w:val="24"/>
           <w:lang w:val="en-GB"/>
         </w:rPr>
-        <w:t>MCMCglmm</w:t>
-      </w:r>
-      <w:proofErr w:type="spellEnd"/>
-      <w:r>
-        <w:rPr>
-          <w:rFonts w:ascii="Arial" w:hAnsi="Arial" w:cs="Arial"/>
-          <w:sz w:val="24"/>
-          <w:szCs w:val="24"/>
-          <w:lang w:val="en-GB"/>
-        </w:rPr>
-        <w:t xml:space="preserve"> models:</w:t>
+        <w:t>MCMCglmm models:</w:t>
       </w:r>
     </w:p>
     <w:p>
@@ -12905,16 +12793,7 @@
           <w:szCs w:val="24"/>
           <w:lang w:val="en-GB"/>
         </w:rPr>
-        <w:t xml:space="preserve">The model revealed no </w:t>
-      </w:r>
-      <w:r>
-        <w:rPr>
-          <w:rFonts w:ascii="Arial" w:hAnsi="Arial" w:cs="Arial"/>
-          <w:szCs w:val="24"/>
-          <w:lang w:val="en-GB"/>
-        </w:rPr>
-        <w:lastRenderedPageBreak/>
-        <w:t>effect of field metabolic rate on brain size, including no interaction between body size and metabolic rate.</w:t>
+        <w:t>The model revealed no effect of field metabolic rate on brain size, including no interaction between body size and metabolic rate.</w:t>
       </w:r>
       <w:r>
         <w:rPr>
@@ -13214,27 +13093,7 @@
           <w:szCs w:val="24"/>
           <w:lang w:val="en-GB"/>
         </w:rPr>
-        <w:t xml:space="preserve">m the </w:t>
-      </w:r>
-      <w:proofErr w:type="spellStart"/>
-      <w:r>
-        <w:rPr>
-          <w:rFonts w:ascii="Arial" w:hAnsi="Arial" w:cs="Arial"/>
-          <w:color w:val="FF0000"/>
-          <w:szCs w:val="24"/>
-          <w:lang w:val="en-GB"/>
-        </w:rPr>
-        <w:t>MCMCglmm</w:t>
-      </w:r>
-      <w:proofErr w:type="spellEnd"/>
-      <w:r>
-        <w:rPr>
-          <w:rFonts w:ascii="Arial" w:hAnsi="Arial" w:cs="Arial"/>
-          <w:color w:val="FF0000"/>
-          <w:szCs w:val="24"/>
-          <w:lang w:val="en-GB"/>
-        </w:rPr>
-        <w:t xml:space="preserve">. Note that the Body weight axis is reversed. </w:t>
+        <w:t xml:space="preserve">m the MCMCglmm. Note that the Body weight axis is reversed. </w:t>
       </w:r>
     </w:p>
     <w:p>
@@ -13448,6 +13307,7 @@
           <w:szCs w:val="24"/>
           <w:lang w:val="en-GB"/>
         </w:rPr>
+        <w:lastRenderedPageBreak/>
         <w:t>&lt;&lt;Status graph about here</w:t>
       </w:r>
       <w:r>
@@ -13486,27 +13346,7 @@
           <w:szCs w:val="24"/>
           <w:lang w:val="en-GB"/>
         </w:rPr>
-        <w:t xml:space="preserve">Figure 3. Status and origin models and probability densities from the </w:t>
-      </w:r>
-      <w:proofErr w:type="spellStart"/>
-      <w:r>
-        <w:rPr>
-          <w:rFonts w:ascii="Arial" w:hAnsi="Arial" w:cs="Arial"/>
-          <w:color w:val="FF0000"/>
-          <w:szCs w:val="24"/>
-          <w:lang w:val="en-GB"/>
-        </w:rPr>
-        <w:t>MCMCglmm</w:t>
-      </w:r>
-      <w:proofErr w:type="spellEnd"/>
-      <w:r>
-        <w:rPr>
-          <w:rFonts w:ascii="Arial" w:hAnsi="Arial" w:cs="Arial"/>
-          <w:color w:val="FF0000"/>
-          <w:szCs w:val="24"/>
-          <w:lang w:val="en-GB"/>
-        </w:rPr>
-        <w:t>.</w:t>
+        <w:t>Figure 3. Status and origin models and probability densities from the MCMCglmm.</w:t>
       </w:r>
     </w:p>
     <w:p>
@@ -14339,6 +14179,7 @@
           <w:szCs w:val="24"/>
           <w:lang w:val="en-GB"/>
         </w:rPr>
+        <w:lastRenderedPageBreak/>
         <w:t>Table 2. Most probable models of continuous character evolution</w:t>
       </w:r>
       <w:r>
@@ -14371,25 +14212,7 @@
           <w:szCs w:val="24"/>
           <w:lang w:val="en-GB"/>
         </w:rPr>
-        <w:t xml:space="preserve"> from three different geographic regions and the AIC loading based on comparison between BM (Brownian motion), OU (Ornstein-</w:t>
-      </w:r>
-      <w:proofErr w:type="spellStart"/>
-      <w:r>
-        <w:rPr>
-          <w:rFonts w:ascii="Arial" w:hAnsi="Arial" w:cs="Arial"/>
-          <w:szCs w:val="24"/>
-          <w:lang w:val="en-GB"/>
-        </w:rPr>
-        <w:t>Uhlenbeck</w:t>
-      </w:r>
-      <w:proofErr w:type="spellEnd"/>
-      <w:r>
-        <w:rPr>
-          <w:rFonts w:ascii="Arial" w:hAnsi="Arial" w:cs="Arial"/>
-          <w:szCs w:val="24"/>
-          <w:lang w:val="en-GB"/>
-        </w:rPr>
-        <w:t>), and EB (Early burst) models.</w:t>
+        <w:t xml:space="preserve"> from three different geographic regions and the AIC loading based on comparison between BM (Brownian motion), OU (Ornstein-Uhlenbeck), and EB (Early burst) models.</w:t>
       </w:r>
     </w:p>
     <w:p>
@@ -14449,16 +14272,7 @@
           <w:szCs w:val="24"/>
           <w:lang w:val="en-GB"/>
         </w:rPr>
-        <w:t xml:space="preserve"> from all </w:t>
-      </w:r>
-      <w:r>
-        <w:rPr>
-          <w:rFonts w:ascii="Arial" w:hAnsi="Arial" w:cs="Arial"/>
-          <w:szCs w:val="24"/>
-          <w:lang w:val="en-GB"/>
-        </w:rPr>
-        <w:lastRenderedPageBreak/>
-        <w:t>origins (F=5.07, P=0.0072 on 4</w:t>
+        <w:t xml:space="preserve"> from all origins (F=5.07, P=0.0072 on 4</w:t>
       </w:r>
       <w:r>
         <w:rPr>
@@ -16048,7 +15862,17 @@
           <w:szCs w:val="24"/>
           <w:lang w:val="en-GB"/>
         </w:rPr>
-        <w:t xml:space="preserve"> possibility that many of the behavioural correlates of brain size in placentals may have an ultimate cause of maternal (or parental) investment. At a minimum, our results demonstrate that the factors </w:t>
+        <w:t xml:space="preserve"> possibility that many of the behavioural correlates of brain size in placentals may have an ultimate cause of </w:t>
+      </w:r>
+      <w:r>
+        <w:rPr>
+          <w:rFonts w:ascii="Arial" w:hAnsi="Arial" w:cs="Arial"/>
+          <w:noProof/>
+          <w:szCs w:val="24"/>
+          <w:lang w:val="en-GB"/>
+        </w:rPr>
+        <w:lastRenderedPageBreak/>
+        <w:t xml:space="preserve">maternal (or parental) investment. At a minimum, our results demonstrate that the factors </w:t>
       </w:r>
       <w:r>
         <w:rPr>
@@ -16452,17 +16276,7 @@
           <w:szCs w:val="24"/>
           <w:lang w:val="en-GB"/>
         </w:rPr>
-        <w:t xml:space="preserve">field metabolic </w:t>
-      </w:r>
-      <w:r>
-        <w:rPr>
-          <w:rFonts w:ascii="Arial" w:hAnsi="Arial" w:cs="Arial"/>
-          <w:noProof/>
-          <w:szCs w:val="24"/>
-          <w:lang w:val="en-GB"/>
-        </w:rPr>
-        <w:lastRenderedPageBreak/>
-        <w:t xml:space="preserve">rate </w:t>
+        <w:t xml:space="preserve">field metabolic rate </w:t>
       </w:r>
       <w:r>
         <w:rPr>
@@ -18275,7 +18089,17 @@
           <w:szCs w:val="24"/>
           <w:lang w:val="en-GB"/>
         </w:rPr>
-        <w:t xml:space="preserve"> play behaviour data </w:t>
+        <w:t xml:space="preserve"> play </w:t>
+      </w:r>
+      <w:r>
+        <w:rPr>
+          <w:rFonts w:ascii="Arial" w:hAnsi="Arial" w:cs="Arial"/>
+          <w:noProof/>
+          <w:szCs w:val="24"/>
+          <w:lang w:val="en-GB"/>
+        </w:rPr>
+        <w:lastRenderedPageBreak/>
+        <w:t xml:space="preserve">behaviour data </w:t>
       </w:r>
       <w:r>
         <w:rPr>
@@ -18789,16 +18613,7 @@
           <w:szCs w:val="24"/>
           <w:lang w:val="en-GB"/>
         </w:rPr>
-        <w:t xml:space="preserve">than </w:t>
-      </w:r>
-      <w:r>
-        <w:rPr>
-          <w:rFonts w:ascii="Arial" w:hAnsi="Arial" w:cs="Arial"/>
-          <w:szCs w:val="24"/>
-          <w:lang w:val="en-GB"/>
-        </w:rPr>
-        <w:lastRenderedPageBreak/>
-        <w:t xml:space="preserve">expected </w:t>
+        <w:t xml:space="preserve">than expected </w:t>
       </w:r>
       <w:r>
         <w:rPr>
@@ -20730,7 +20545,18 @@
           <w:szCs w:val="24"/>
           <w:lang w:val="en-GB"/>
         </w:rPr>
-        <w:t xml:space="preserve"> and one possible reason behind the lack of relationship</w:t>
+        <w:t xml:space="preserve"> and one possible reason behind </w:t>
+      </w:r>
+      <w:r>
+        <w:rPr>
+          <w:rFonts w:ascii="Arial" w:hAnsi="Arial" w:cs="Arial"/>
+          <w:noProof/>
+          <w:color w:val="auto"/>
+          <w:szCs w:val="24"/>
+          <w:lang w:val="en-GB"/>
+        </w:rPr>
+        <w:lastRenderedPageBreak/>
+        <w:t>the lack of relationship</w:t>
       </w:r>
       <w:r>
         <w:rPr>
@@ -20969,17 +20795,7 @@
           <w:szCs w:val="24"/>
           <w:lang w:val="en-GB"/>
         </w:rPr>
-        <w:t xml:space="preserve"> imputation techniques and a Bayesian statistical approach, it is possible to avoid omitting whole cases due to missingness of single datapoints. By imputing multiple datasets while </w:t>
-      </w:r>
-      <w:r>
-        <w:rPr>
-          <w:rFonts w:ascii="Arial" w:hAnsi="Arial" w:cs="Arial"/>
-          <w:noProof/>
-          <w:szCs w:val="24"/>
-          <w:lang w:val="en-GB"/>
-        </w:rPr>
-        <w:lastRenderedPageBreak/>
-        <w:t>conserving the mean and variance of variables with missing values and subsequently pooling the results of the statistical analysis using Rubin’s rule</w:t>
+        <w:t xml:space="preserve"> imputation techniques and a Bayesian statistical approach, it is possible to avoid omitting whole cases due to missingness of single datapoints. By imputing multiple datasets while conserving the mean and variance of variables with missing values and subsequently pooling the results of the statistical analysis using Rubin’s rule</w:t>
       </w:r>
       <w:r>
         <w:rPr>
@@ -21089,7 +20905,17 @@
           <w:szCs w:val="24"/>
           <w:lang w:val="en-GB"/>
         </w:rPr>
-        <w:t>brain size. There are many other, more confined and structural parameters such as (partitions, neuronal morphology, cell density) that remain unexplored and may be more important than brain size</w:t>
+        <w:t xml:space="preserve">brain size. There are many other, more confined and structural parameters such as (partitions, neuronal morphology, cell density) that </w:t>
+      </w:r>
+      <w:r>
+        <w:rPr>
+          <w:rFonts w:ascii="Arial" w:hAnsi="Arial" w:cs="Arial"/>
+          <w:noProof/>
+          <w:szCs w:val="24"/>
+          <w:lang w:val="en-GB"/>
+        </w:rPr>
+        <w:lastRenderedPageBreak/>
+        <w:t>remain unexplored and may be more important than brain size</w:t>
       </w:r>
       <w:r>
         <w:rPr>
@@ -21244,17 +21070,7 @@
           <w:szCs w:val="24"/>
           <w:lang w:val="en-GB"/>
         </w:rPr>
-        <w:t xml:space="preserve">Our methodological pipeline also provides a solid basis for an improved approach to comparative phylogenetic studies, where most tools needed for 1) phylogenetic </w:t>
-      </w:r>
-      <w:r>
-        <w:rPr>
-          <w:rFonts w:ascii="Arial" w:hAnsi="Arial" w:cs="Arial"/>
-          <w:noProof/>
-          <w:szCs w:val="24"/>
-          <w:lang w:val="en-GB"/>
-        </w:rPr>
-        <w:lastRenderedPageBreak/>
-        <w:t>imputations, 2) stochastic modelling and 3) pooling are readily available and consitute a rigorous framework for executing comparative studies.</w:t>
+        <w:t>Our methodological pipeline also provides a solid basis for an improved approach to comparative phylogenetic studies, where most tools needed for 1) phylogenetic imputations, 2) stochastic modelling and 3) pooling are readily available and consitute a rigorous framework for executing comparative studies.</w:t>
       </w:r>
     </w:p>
     <w:p>
@@ -21312,25 +21128,7 @@
           <w:szCs w:val="24"/>
           <w:lang w:val="en-GB"/>
         </w:rPr>
-        <w:t xml:space="preserve">omas </w:t>
-      </w:r>
-      <w:proofErr w:type="spellStart"/>
-      <w:r>
-        <w:rPr>
-          <w:rFonts w:ascii="Arial" w:hAnsi="Arial" w:cs="Arial"/>
-          <w:szCs w:val="24"/>
-          <w:lang w:val="en-GB"/>
-        </w:rPr>
-        <w:t>Guillerme</w:t>
-      </w:r>
-      <w:proofErr w:type="spellEnd"/>
-      <w:r>
-        <w:rPr>
-          <w:rFonts w:ascii="Arial" w:hAnsi="Arial" w:cs="Arial"/>
-          <w:szCs w:val="24"/>
-          <w:lang w:val="en-GB"/>
-        </w:rPr>
-        <w:t xml:space="preserve"> for </w:t>
+        <w:t xml:space="preserve">omas Guillerme for </w:t>
       </w:r>
       <w:r>
         <w:rPr>
@@ -21396,43 +21194,7 @@
           <w:szCs w:val="24"/>
           <w:lang w:val="en-GB"/>
         </w:rPr>
-        <w:t xml:space="preserve">This research was carried out on the traditional lands of the Kaurna people (Flinders University), </w:t>
-      </w:r>
-      <w:proofErr w:type="spellStart"/>
-      <w:r>
-        <w:rPr>
-          <w:rFonts w:ascii="Arial" w:hAnsi="Arial" w:cs="Arial"/>
-          <w:szCs w:val="24"/>
-          <w:lang w:val="en-GB"/>
-        </w:rPr>
-        <w:t>Turrbal</w:t>
-      </w:r>
-      <w:proofErr w:type="spellEnd"/>
-      <w:r>
-        <w:rPr>
-          <w:rFonts w:ascii="Arial" w:hAnsi="Arial" w:cs="Arial"/>
-          <w:szCs w:val="24"/>
-          <w:lang w:val="en-GB"/>
-        </w:rPr>
-        <w:t xml:space="preserve"> and </w:t>
-      </w:r>
-      <w:proofErr w:type="spellStart"/>
-      <w:r>
-        <w:rPr>
-          <w:rFonts w:ascii="Arial" w:hAnsi="Arial" w:cs="Arial"/>
-          <w:szCs w:val="24"/>
-          <w:lang w:val="en-GB"/>
-        </w:rPr>
-        <w:t>Jagera</w:t>
-      </w:r>
-      <w:proofErr w:type="spellEnd"/>
-      <w:r>
-        <w:rPr>
-          <w:rFonts w:ascii="Arial" w:hAnsi="Arial" w:cs="Arial"/>
-          <w:szCs w:val="24"/>
-          <w:lang w:val="en-GB"/>
-        </w:rPr>
-        <w:t xml:space="preserve"> people (UQ</w:t>
+        <w:t>This research was carried out on the traditional lands of the Kaurna people (Flinders University), Turrbal and Jagera people (UQ</w:t>
       </w:r>
       <w:r>
         <w:rPr>
@@ -21632,6 +21394,7 @@
         <w:spacing w:after="0"/>
       </w:pPr>
       <w:r>
+        <w:lastRenderedPageBreak/>
         <w:t>7.</w:t>
       </w:r>
       <w:r>
@@ -21818,7 +21581,6 @@
         <w:spacing w:after="0"/>
       </w:pPr>
       <w:r>
-        <w:lastRenderedPageBreak/>
         <w:t>13.</w:t>
       </w:r>
       <w:r>
@@ -22191,6 +21953,7 @@
         <w:spacing w:after="0"/>
       </w:pPr>
       <w:r>
+        <w:lastRenderedPageBreak/>
         <w:t>25.</w:t>
       </w:r>
       <w:r>
@@ -22346,7 +22109,6 @@
         <w:spacing w:after="0"/>
       </w:pPr>
       <w:r>
-        <w:lastRenderedPageBreak/>
         <w:t>30.</w:t>
       </w:r>
       <w:r>
@@ -22679,6 +22441,7 @@
         <w:spacing w:after="0"/>
       </w:pPr>
       <w:r>
+        <w:lastRenderedPageBreak/>
         <w:t>41.</w:t>
       </w:r>
       <w:r>
@@ -22829,7 +22592,6 @@
         <w:spacing w:after="0"/>
       </w:pPr>
       <w:r>
-        <w:lastRenderedPageBreak/>
         <w:t>47.</w:t>
       </w:r>
       <w:r>
@@ -23156,6 +22918,7 @@
         <w:spacing w:after="0"/>
       </w:pPr>
       <w:r>
+        <w:lastRenderedPageBreak/>
         <w:t>61.</w:t>
       </w:r>
       <w:r>
@@ -23364,7 +23127,6 @@
         <w:spacing w:after="0"/>
       </w:pPr>
       <w:r>
-        <w:lastRenderedPageBreak/>
         <w:t>68.</w:t>
       </w:r>
       <w:r>
@@ -23697,6 +23459,7 @@
         <w:spacing w:after="0"/>
       </w:pPr>
       <w:r>
+        <w:lastRenderedPageBreak/>
         <w:t>79.</w:t>
       </w:r>
       <w:r>
@@ -23845,7 +23608,7 @@
       <w:r>
         <w:t>, 281-286. (doi:</w:t>
       </w:r>
-      <w:hyperlink r:id="rId6" w:history="1">
+      <w:hyperlink r:id="rId10" w:history="1">
         <w:r>
           <w:rPr>
             <w:rStyle w:val="Hyperlink"/>
@@ -23863,7 +23626,6 @@
         <w:spacing w:after="0"/>
       </w:pPr>
       <w:r>
-        <w:lastRenderedPageBreak/>
         <w:t>84.</w:t>
       </w:r>
       <w:r>
@@ -24012,7 +23774,7 @@
       <w:r>
         <w:t>(6), 323-330. (doi:</w:t>
       </w:r>
-      <w:hyperlink r:id="rId7" w:history="1">
+      <w:hyperlink r:id="rId11" w:history="1">
         <w:r>
           <w:rPr>
             <w:rStyle w:val="Hyperlink"/>
@@ -24138,23 +23900,158 @@
 </w:document>
 </file>
 
+<file path=word/comments.xml><?xml version="1.0" encoding="utf-8"?>
+<w:comments xmlns:wpc="http://schemas.microsoft.com/office/word/2010/wordprocessingCanvas" xmlns:cx="http://schemas.microsoft.com/office/drawing/2014/chartex" xmlns:cx1="http://schemas.microsoft.com/office/drawing/2015/9/8/chartex" xmlns:cx2="http://schemas.microsoft.com/office/drawing/2015/10/21/chartex" xmlns:cx3="http://schemas.microsoft.com/office/drawing/2016/5/9/chartex" xmlns:cx4="http://schemas.microsoft.com/office/drawing/2016/5/10/chartex" xmlns:cx5="http://schemas.microsoft.com/office/drawing/2016/5/11/chartex" xmlns:cx6="http://schemas.microsoft.com/office/drawing/2016/5/12/chartex" xmlns:cx7="http://schemas.microsoft.com/office/drawing/2016/5/13/chartex" xmlns:cx8="http://schemas.microsoft.com/office/drawing/2016/5/14/chartex" xmlns:mc="http://schemas.openxmlformats.org/markup-compatibility/2006" xmlns:aink="http://schemas.microsoft.com/office/drawing/2016/ink" xmlns:am3d="http://schemas.microsoft.com/office/drawing/2017/model3d" xmlns:o="urn:schemas-microsoft-com:office:office" xmlns:r="http://schemas.openxmlformats.org/officeDocument/2006/relationships" xmlns:m="http://schemas.openxmlformats.org/officeDocument/2006/math" xmlns:v="urn:schemas-microsoft-com:vml" xmlns:wp14="http://schemas.microsoft.com/office/word/2010/wordprocessingDrawing" xmlns:wp="http://schemas.openxmlformats.org/drawingml/2006/wordprocessingDrawing" xmlns:w10="urn:schemas-microsoft-com:office:word" xmlns:w="http://schemas.openxmlformats.org/wordprocessingml/2006/main" xmlns:w14="http://schemas.microsoft.com/office/word/2010/wordml" xmlns:w15="http://schemas.microsoft.com/office/word/2012/wordml" xmlns:w16cex="http://schemas.microsoft.com/office/word/2018/wordml/cex" xmlns:w16cid="http://schemas.microsoft.com/office/word/2016/wordml/cid" xmlns:w16="http://schemas.microsoft.com/office/word/2018/wordml" xmlns:w16se="http://schemas.microsoft.com/office/word/2015/wordml/symex" xmlns:wpg="http://schemas.microsoft.com/office/word/2010/wordprocessingGroup" xmlns:wpi="http://schemas.microsoft.com/office/word/2010/wordprocessingInk" xmlns:wne="http://schemas.microsoft.com/office/word/2006/wordml" xmlns:wps="http://schemas.microsoft.com/office/word/2010/wordprocessingShape" mc:Ignorable="w14 w15 w16se w16cid w16 w16cex wp14">
+  <w:comment w:id="14" w:author="Vera Weisbecker" w:date="2021-01-29T20:39:00Z" w:initials="VW">
+    <w:p>
+      <w:pPr>
+        <w:pStyle w:val="CommentText"/>
+      </w:pPr>
+      <w:r>
+        <w:rPr>
+          <w:rStyle w:val="CommentReference"/>
+        </w:rPr>
+        <w:annotationRef/>
+      </w:r>
+      <w:r>
+        <w:rPr>
+          <w:rFonts w:ascii="Times New Roman" w:eastAsia="Times New Roman" w:hAnsi="Times New Roman" w:cs="Times New Roman"/>
+          <w:color w:val="auto"/>
+          <w:szCs w:val="24"/>
+          <w:lang w:eastAsia="en-AU"/>
+        </w:rPr>
+        <w:t xml:space="preserve">Guernsey, M. W., Chuong, E. B., Cornelis, G., Renfree, M. B., &amp; Baker, J. C. (2017). Molecular conservation of marsupial and eutherian placentation and lactation. </w:t>
+      </w:r>
+      <w:r>
+        <w:rPr>
+          <w:rFonts w:ascii="Times New Roman" w:eastAsia="Times New Roman" w:hAnsi="Times New Roman" w:cs="Times New Roman"/>
+          <w:i/>
+          <w:iCs/>
+          <w:color w:val="auto"/>
+          <w:szCs w:val="24"/>
+          <w:lang w:eastAsia="en-AU"/>
+        </w:rPr>
+        <w:t>Elife</w:t>
+      </w:r>
+      <w:r>
+        <w:rPr>
+          <w:rFonts w:ascii="Times New Roman" w:eastAsia="Times New Roman" w:hAnsi="Times New Roman" w:cs="Times New Roman"/>
+          <w:color w:val="auto"/>
+          <w:szCs w:val="24"/>
+          <w:lang w:eastAsia="en-AU"/>
+        </w:rPr>
+        <w:t xml:space="preserve">, </w:t>
+      </w:r>
+      <w:r>
+        <w:rPr>
+          <w:rFonts w:ascii="Times New Roman" w:eastAsia="Times New Roman" w:hAnsi="Times New Roman" w:cs="Times New Roman"/>
+          <w:i/>
+          <w:iCs/>
+          <w:color w:val="auto"/>
+          <w:szCs w:val="24"/>
+          <w:lang w:eastAsia="en-AU"/>
+        </w:rPr>
+        <w:t>6</w:t>
+      </w:r>
+      <w:r>
+        <w:rPr>
+          <w:rFonts w:ascii="Times New Roman" w:eastAsia="Times New Roman" w:hAnsi="Times New Roman" w:cs="Times New Roman"/>
+          <w:color w:val="auto"/>
+          <w:szCs w:val="24"/>
+          <w:lang w:eastAsia="en-AU"/>
+        </w:rPr>
+        <w:t>, e27450.</w:t>
+      </w:r>
+    </w:p>
+  </w:comment>
+  <w:comment w:id="17" w:author="Vera Weisbecker" w:date="2021-01-29T20:39:00Z" w:initials="VW">
+    <w:p>
+      <w:pPr>
+        <w:pStyle w:val="CommentText"/>
+      </w:pPr>
+      <w:r>
+        <w:rPr>
+          <w:rStyle w:val="CommentReference"/>
+        </w:rPr>
+        <w:annotationRef/>
+      </w:r>
+      <w:r>
+        <w:rPr>
+          <w:rFonts w:ascii="Segoe UI" w:hAnsi="Segoe UI" w:cs="Segoe UI"/>
+          <w:color w:val="auto"/>
+          <w:sz w:val="18"/>
+          <w:szCs w:val="18"/>
+        </w:rPr>
+        <w:t xml:space="preserve">Hinds, L. A. 1988. Hormonal control of lactation. Pp. 55-67 </w:t>
+      </w:r>
+      <w:r>
+        <w:rPr>
+          <w:rFonts w:ascii="Segoe UI" w:hAnsi="Segoe UI" w:cs="Segoe UI"/>
+          <w:i/>
+          <w:iCs/>
+          <w:color w:val="auto"/>
+          <w:sz w:val="18"/>
+          <w:szCs w:val="18"/>
+        </w:rPr>
+        <w:t>in</w:t>
+      </w:r>
+      <w:r>
+        <w:rPr>
+          <w:rFonts w:ascii="Segoe UI" w:hAnsi="Segoe UI" w:cs="Segoe UI"/>
+          <w:color w:val="auto"/>
+          <w:sz w:val="18"/>
+          <w:szCs w:val="18"/>
+        </w:rPr>
+        <w:t xml:space="preserve"> C. H. Tyndale-Biscoe, and P. A. Janssens, eds. </w:t>
+      </w:r>
+      <w:r>
+        <w:rPr>
+          <w:rFonts w:ascii="Segoe UI" w:hAnsi="Segoe UI" w:cs="Segoe UI"/>
+          <w:i/>
+          <w:iCs/>
+          <w:color w:val="auto"/>
+          <w:sz w:val="18"/>
+          <w:szCs w:val="18"/>
+        </w:rPr>
+        <w:t>The Developing Marsupial. Models for Biomedical Research</w:t>
+      </w:r>
+      <w:r>
+        <w:rPr>
+          <w:rFonts w:ascii="Segoe UI" w:hAnsi="Segoe UI" w:cs="Segoe UI"/>
+          <w:color w:val="auto"/>
+          <w:sz w:val="18"/>
+          <w:szCs w:val="18"/>
+        </w:rPr>
+        <w:t>. Sprinter, Berlin</w:t>
+      </w:r>
+    </w:p>
+  </w:comment>
+</w:comments>
+</file>
+
+<file path=word/commentsExtended.xml><?xml version="1.0" encoding="utf-8"?>
+<w15:commentsEx xmlns:wpc="http://schemas.microsoft.com/office/word/2010/wordprocessingCanvas" xmlns:cx="http://schemas.microsoft.com/office/drawing/2014/chartex" xmlns:cx1="http://schemas.microsoft.com/office/drawing/2015/9/8/chartex" xmlns:cx2="http://schemas.microsoft.com/office/drawing/2015/10/21/chartex" xmlns:cx3="http://schemas.microsoft.com/office/drawing/2016/5/9/chartex" xmlns:cx4="http://schemas.microsoft.com/office/drawing/2016/5/10/chartex" xmlns:cx5="http://schemas.microsoft.com/office/drawing/2016/5/11/chartex" xmlns:cx6="http://schemas.microsoft.com/office/drawing/2016/5/12/chartex" xmlns:cx7="http://schemas.microsoft.com/office/drawing/2016/5/13/chartex" xmlns:cx8="http://schemas.microsoft.com/office/drawing/2016/5/14/chartex" xmlns:mc="http://schemas.openxmlformats.org/markup-compatibility/2006" xmlns:aink="http://schemas.microsoft.com/office/drawing/2016/ink" xmlns:am3d="http://schemas.microsoft.com/office/drawing/2017/model3d" xmlns:o="urn:schemas-microsoft-com:office:office" xmlns:r="http://schemas.openxmlformats.org/officeDocument/2006/relationships" xmlns:m="http://schemas.openxmlformats.org/officeDocument/2006/math" xmlns:v="urn:schemas-microsoft-com:vml" xmlns:wp14="http://schemas.microsoft.com/office/word/2010/wordprocessingDrawing" xmlns:wp="http://schemas.openxmlformats.org/drawingml/2006/wordprocessingDrawing" xmlns:w10="urn:schemas-microsoft-com:office:word" xmlns:w="http://schemas.openxmlformats.org/wordprocessingml/2006/main" xmlns:w14="http://schemas.microsoft.com/office/word/2010/wordml" xmlns:w15="http://schemas.microsoft.com/office/word/2012/wordml" xmlns:w16cex="http://schemas.microsoft.com/office/word/2018/wordml/cex" xmlns:w16cid="http://schemas.microsoft.com/office/word/2016/wordml/cid" xmlns:w16="http://schemas.microsoft.com/office/word/2018/wordml" xmlns:w16se="http://schemas.microsoft.com/office/word/2015/wordml/symex" xmlns:wpg="http://schemas.microsoft.com/office/word/2010/wordprocessingGroup" xmlns:wpi="http://schemas.microsoft.com/office/word/2010/wordprocessingInk" xmlns:wne="http://schemas.microsoft.com/office/word/2006/wordml" xmlns:wps="http://schemas.microsoft.com/office/word/2010/wordprocessingShape" mc:Ignorable="w14 w15 w16se w16cid w16 w16cex wp14">
+  <w15:commentEx w15:paraId="6CD1E1B4" w15:done="0"/>
+  <w15:commentEx w15:paraId="4CDE632F" w15:done="0"/>
+</w15:commentsEx>
+</file>
+
 <file path=word/commentsExtensible.xml><?xml version="1.0" encoding="utf-8"?>
 <w16cex:commentsExtensible xmlns:wpc="http://schemas.microsoft.com/office/word/2010/wordprocessingCanvas" xmlns:cx="http://schemas.microsoft.com/office/drawing/2014/chartex" xmlns:cx1="http://schemas.microsoft.com/office/drawing/2015/9/8/chartex" xmlns:cx2="http://schemas.microsoft.com/office/drawing/2015/10/21/chartex" xmlns:cx3="http://schemas.microsoft.com/office/drawing/2016/5/9/chartex" xmlns:cx4="http://schemas.microsoft.com/office/drawing/2016/5/10/chartex" xmlns:cx5="http://schemas.microsoft.com/office/drawing/2016/5/11/chartex" xmlns:cx6="http://schemas.microsoft.com/office/drawing/2016/5/12/chartex" xmlns:cx7="http://schemas.microsoft.com/office/drawing/2016/5/13/chartex" xmlns:cx8="http://schemas.microsoft.com/office/drawing/2016/5/14/chartex" xmlns:mc="http://schemas.openxmlformats.org/markup-compatibility/2006" xmlns:aink="http://schemas.microsoft.com/office/drawing/2016/ink" xmlns:am3d="http://schemas.microsoft.com/office/drawing/2017/model3d" xmlns:o="urn:schemas-microsoft-com:office:office" xmlns:r="http://schemas.openxmlformats.org/officeDocument/2006/relationships" xmlns:m="http://schemas.openxmlformats.org/officeDocument/2006/math" xmlns:v="urn:schemas-microsoft-com:vml" xmlns:wp14="http://schemas.microsoft.com/office/word/2010/wordprocessingDrawing" xmlns:wp="http://schemas.openxmlformats.org/drawingml/2006/wordprocessingDrawing" xmlns:w10="urn:schemas-microsoft-com:office:word" xmlns:w="http://schemas.openxmlformats.org/wordprocessingml/2006/main" xmlns:w14="http://schemas.microsoft.com/office/word/2010/wordml" xmlns:w15="http://schemas.microsoft.com/office/word/2012/wordml" xmlns:w16cex="http://schemas.microsoft.com/office/word/2018/wordml/cex" xmlns:w16cid="http://schemas.microsoft.com/office/word/2016/wordml/cid" xmlns:w16="http://schemas.microsoft.com/office/word/2018/wordml" xmlns:w16se="http://schemas.microsoft.com/office/word/2015/wordml/symex" xmlns:wpg="http://schemas.microsoft.com/office/word/2010/wordprocessingGroup" xmlns:wpi="http://schemas.microsoft.com/office/word/2010/wordprocessingInk" xmlns:wne="http://schemas.microsoft.com/office/word/2006/wordml" xmlns:wps="http://schemas.microsoft.com/office/word/2010/wordprocessingShape" mc:Ignorable="w14 w15 w16se w16cid w16 w16cex wp14">
-  <w16cex:commentExtensible w16cex:durableId="2346B84E" w16cex:dateUtc="2020-10-30T05:35:00Z"/>
-  <w16cex:commentExtensible w16cex:durableId="2346A892" w16cex:dateUtc="2020-10-30T04:28:00Z"/>
-  <w16cex:commentExtensible w16cex:durableId="2346984A" w16cex:dateUtc="2020-10-30T03:18:00Z"/>
-  <w16cex:commentExtensible w16cex:durableId="23469597" w16cex:dateUtc="2020-10-30T03:07:00Z"/>
-  <w16cex:commentExtensible w16cex:durableId="23469CAE" w16cex:dateUtc="2020-10-30T03:37:00Z"/>
-  <w16cex:commentExtensible w16cex:durableId="23469DFD" w16cex:dateUtc="2020-10-30T03:43:00Z"/>
-  <w16cex:commentExtensible w16cex:durableId="23469E71" w16cex:dateUtc="2020-10-30T03:45:00Z"/>
-  <w16cex:commentExtensible w16cex:durableId="2346A11E" w16cex:dateUtc="2020-10-30T03:56:00Z"/>
-  <w16cex:commentExtensible w16cex:durableId="2346A279" w16cex:dateUtc="2020-10-30T04:02:00Z"/>
-  <w16cex:commentExtensible w16cex:durableId="2346A3C5" w16cex:dateUtc="2020-10-30T04:07:00Z"/>
+  <w16cex:commentExtensible w16cex:durableId="23BEF103" w16cex:dateUtc="2021-01-29T10:09:00Z"/>
+  <w16cex:commentExtensible w16cex:durableId="23BEF0F1" w16cex:dateUtc="2021-01-29T10:09:00Z"/>
 </w16cex:commentsExtensible>
 </file>
 
+<file path=word/commentsIds.xml><?xml version="1.0" encoding="utf-8"?>
+<w16cid:commentsIds xmlns:wpc="http://schemas.microsoft.com/office/word/2010/wordprocessingCanvas" xmlns:cx="http://schemas.microsoft.com/office/drawing/2014/chartex" xmlns:cx1="http://schemas.microsoft.com/office/drawing/2015/9/8/chartex" xmlns:cx2="http://schemas.microsoft.com/office/drawing/2015/10/21/chartex" xmlns:cx3="http://schemas.microsoft.com/office/drawing/2016/5/9/chartex" xmlns:cx4="http://schemas.microsoft.com/office/drawing/2016/5/10/chartex" xmlns:cx5="http://schemas.microsoft.com/office/drawing/2016/5/11/chartex" xmlns:cx6="http://schemas.microsoft.com/office/drawing/2016/5/12/chartex" xmlns:cx7="http://schemas.microsoft.com/office/drawing/2016/5/13/chartex" xmlns:cx8="http://schemas.microsoft.com/office/drawing/2016/5/14/chartex" xmlns:mc="http://schemas.openxmlformats.org/markup-compatibility/2006" xmlns:aink="http://schemas.microsoft.com/office/drawing/2016/ink" xmlns:am3d="http://schemas.microsoft.com/office/drawing/2017/model3d" xmlns:o="urn:schemas-microsoft-com:office:office" xmlns:r="http://schemas.openxmlformats.org/officeDocument/2006/relationships" xmlns:m="http://schemas.openxmlformats.org/officeDocument/2006/math" xmlns:v="urn:schemas-microsoft-com:vml" xmlns:wp14="http://schemas.microsoft.com/office/word/2010/wordprocessingDrawing" xmlns:wp="http://schemas.openxmlformats.org/drawingml/2006/wordprocessingDrawing" xmlns:w10="urn:schemas-microsoft-com:office:word" xmlns:w="http://schemas.openxmlformats.org/wordprocessingml/2006/main" xmlns:w14="http://schemas.microsoft.com/office/word/2010/wordml" xmlns:w15="http://schemas.microsoft.com/office/word/2012/wordml" xmlns:w16cex="http://schemas.microsoft.com/office/word/2018/wordml/cex" xmlns:w16cid="http://schemas.microsoft.com/office/word/2016/wordml/cid" xmlns:w16="http://schemas.microsoft.com/office/word/2018/wordml" xmlns:w16se="http://schemas.microsoft.com/office/word/2015/wordml/symex" xmlns:wpg="http://schemas.microsoft.com/office/word/2010/wordprocessingGroup" xmlns:wpi="http://schemas.microsoft.com/office/word/2010/wordprocessingInk" xmlns:wne="http://schemas.microsoft.com/office/word/2006/wordml" xmlns:wps="http://schemas.microsoft.com/office/word/2010/wordprocessingShape" mc:Ignorable="w14 w15 w16se w16cid w16 w16cex wp14">
+  <w16cid:commentId w16cid:paraId="6CD1E1B4" w16cid:durableId="23BEF103"/>
+  <w16cid:commentId w16cid:paraId="4CDE632F" w16cid:durableId="23BEF0F1"/>
+</w16cid:commentsIds>
+</file>
+
 <file path=word/numbering.xml><?xml version="1.0" encoding="utf-8"?>
-<w:numbering xmlns:wpc="http://schemas.microsoft.com/office/word/2010/wordprocessingCanvas" xmlns:cx="http://schemas.microsoft.com/office/drawing/2014/chartex" xmlns:cx1="http://schemas.microsoft.com/office/drawing/2015/9/8/chartex" xmlns:cx2="http://schemas.microsoft.com/office/drawing/2015/10/21/chartex" xmlns:cx3="http://schemas.microsoft.com/office/drawing/2016/5/9/chartex" xmlns:cx4="http://schemas.microsoft.com/office/drawing/2016/5/10/chartex" xmlns:cx5="http://schemas.microsoft.com/office/drawing/2016/5/11/chartex" xmlns:cx6="http://schemas.microsoft.com/office/drawing/2016/5/12/chartex" xmlns:cx7="http://schemas.microsoft.com/office/drawing/2016/5/13/chartex" xmlns:cx8="http://schemas.microsoft.com/office/drawing/2016/5/14/chartex" xmlns:mc="http://schemas.openxmlformats.org/markup-compatibility/2006" xmlns:aink="http://schemas.microsoft.com/office/drawing/2016/ink" xmlns:am3d="http://schemas.microsoft.com/office/drawing/2017/model3d" xmlns:o="urn:schemas-microsoft-com:office:office" xmlns:r="http://schemas.openxmlformats.org/officeDocument/2006/relationships" xmlns:m="http://schemas.openxmlformats.org/officeDocument/2006/math" xmlns:v="urn:schemas-microsoft-com:vml" xmlns:wp14="http://schemas.microsoft.com/office/word/2010/wordprocessingDrawing" xmlns:wp="http://schemas.openxmlformats.org/drawingml/2006/wordprocessingDrawing" xmlns:w10="urn:schemas-microsoft-com:office:word" xmlns:w="http://schemas.openxmlformats.org/wordprocessingml/2006/main" xmlns:w14="http://schemas.microsoft.com/office/word/2010/wordml" xmlns:w15="http://schemas.microsoft.com/office/word/2012/wordml" xmlns:w16cid="http://schemas.microsoft.com/office/word/2016/wordml/cid" xmlns:w16se="http://schemas.microsoft.com/office/word/2015/wordml/symex" xmlns:wpg="http://schemas.microsoft.com/office/word/2010/wordprocessingGroup" xmlns:wpi="http://schemas.microsoft.com/office/word/2010/wordprocessingInk" xmlns:wne="http://schemas.microsoft.com/office/word/2006/wordml" xmlns:wps="http://schemas.microsoft.com/office/word/2010/wordprocessingShape" mc:Ignorable="w14 w15 w16se w16cid wp14">
+<w:numbering xmlns:wpc="http://schemas.microsoft.com/office/word/2010/wordprocessingCanvas" xmlns:cx="http://schemas.microsoft.com/office/drawing/2014/chartex" xmlns:cx1="http://schemas.microsoft.com/office/drawing/2015/9/8/chartex" xmlns:cx2="http://schemas.microsoft.com/office/drawing/2015/10/21/chartex" xmlns:cx3="http://schemas.microsoft.com/office/drawing/2016/5/9/chartex" xmlns:cx4="http://schemas.microsoft.com/office/drawing/2016/5/10/chartex" xmlns:cx5="http://schemas.microsoft.com/office/drawing/2016/5/11/chartex" xmlns:cx6="http://schemas.microsoft.com/office/drawing/2016/5/12/chartex" xmlns:cx7="http://schemas.microsoft.com/office/drawing/2016/5/13/chartex" xmlns:cx8="http://schemas.microsoft.com/office/drawing/2016/5/14/chartex" xmlns:mc="http://schemas.openxmlformats.org/markup-compatibility/2006" xmlns:aink="http://schemas.microsoft.com/office/drawing/2016/ink" xmlns:am3d="http://schemas.microsoft.com/office/drawing/2017/model3d" xmlns:o="urn:schemas-microsoft-com:office:office" xmlns:r="http://schemas.openxmlformats.org/officeDocument/2006/relationships" xmlns:m="http://schemas.openxmlformats.org/officeDocument/2006/math" xmlns:v="urn:schemas-microsoft-com:vml" xmlns:wp14="http://schemas.microsoft.com/office/word/2010/wordprocessingDrawing" xmlns:wp="http://schemas.openxmlformats.org/drawingml/2006/wordprocessingDrawing" xmlns:w10="urn:schemas-microsoft-com:office:word" xmlns:w="http://schemas.openxmlformats.org/wordprocessingml/2006/main" xmlns:w14="http://schemas.microsoft.com/office/word/2010/wordml" xmlns:w15="http://schemas.microsoft.com/office/word/2012/wordml" xmlns:w16cex="http://schemas.microsoft.com/office/word/2018/wordml/cex" xmlns:w16cid="http://schemas.microsoft.com/office/word/2016/wordml/cid" xmlns:w16="http://schemas.microsoft.com/office/word/2018/wordml" xmlns:w16se="http://schemas.microsoft.com/office/word/2015/wordml/symex" xmlns:wpg="http://schemas.microsoft.com/office/word/2010/wordprocessingGroup" xmlns:wpi="http://schemas.microsoft.com/office/word/2010/wordprocessingInk" xmlns:wne="http://schemas.microsoft.com/office/word/2006/wordml" xmlns:wps="http://schemas.microsoft.com/office/word/2010/wordprocessingShape" mc:Ignorable="w14 w15 w16se w16cid w16 w16cex wp14">
   <w:abstractNum w:abstractNumId="0" w15:restartNumberingAfterBreak="0">
     <w:nsid w:val="00BE1880"/>
     <w:multiLevelType w:val="hybridMultilevel"/>
@@ -25026,8 +24923,16 @@
 </w:numbering>
 </file>
 
+<file path=word/people.xml><?xml version="1.0" encoding="utf-8"?>
+<w15:people xmlns:wpc="http://schemas.microsoft.com/office/word/2010/wordprocessingCanvas" xmlns:cx="http://schemas.microsoft.com/office/drawing/2014/chartex" xmlns:cx1="http://schemas.microsoft.com/office/drawing/2015/9/8/chartex" xmlns:cx2="http://schemas.microsoft.com/office/drawing/2015/10/21/chartex" xmlns:cx3="http://schemas.microsoft.com/office/drawing/2016/5/9/chartex" xmlns:cx4="http://schemas.microsoft.com/office/drawing/2016/5/10/chartex" xmlns:cx5="http://schemas.microsoft.com/office/drawing/2016/5/11/chartex" xmlns:cx6="http://schemas.microsoft.com/office/drawing/2016/5/12/chartex" xmlns:cx7="http://schemas.microsoft.com/office/drawing/2016/5/13/chartex" xmlns:cx8="http://schemas.microsoft.com/office/drawing/2016/5/14/chartex" xmlns:mc="http://schemas.openxmlformats.org/markup-compatibility/2006" xmlns:aink="http://schemas.microsoft.com/office/drawing/2016/ink" xmlns:am3d="http://schemas.microsoft.com/office/drawing/2017/model3d" xmlns:o="urn:schemas-microsoft-com:office:office" xmlns:r="http://schemas.openxmlformats.org/officeDocument/2006/relationships" xmlns:m="http://schemas.openxmlformats.org/officeDocument/2006/math" xmlns:v="urn:schemas-microsoft-com:vml" xmlns:wp14="http://schemas.microsoft.com/office/word/2010/wordprocessingDrawing" xmlns:wp="http://schemas.openxmlformats.org/drawingml/2006/wordprocessingDrawing" xmlns:w10="urn:schemas-microsoft-com:office:word" xmlns:w="http://schemas.openxmlformats.org/wordprocessingml/2006/main" xmlns:w14="http://schemas.microsoft.com/office/word/2010/wordml" xmlns:w15="http://schemas.microsoft.com/office/word/2012/wordml" xmlns:w16cex="http://schemas.microsoft.com/office/word/2018/wordml/cex" xmlns:w16cid="http://schemas.microsoft.com/office/word/2016/wordml/cid" xmlns:w16="http://schemas.microsoft.com/office/word/2018/wordml" xmlns:w16se="http://schemas.microsoft.com/office/word/2015/wordml/symex" xmlns:wpg="http://schemas.microsoft.com/office/word/2010/wordprocessingGroup" xmlns:wpi="http://schemas.microsoft.com/office/word/2010/wordprocessingInk" xmlns:wne="http://schemas.microsoft.com/office/word/2006/wordml" xmlns:wps="http://schemas.microsoft.com/office/word/2010/wordprocessingShape" mc:Ignorable="w14 w15 w16se w16cid w16 w16cex wp14">
+  <w15:person w15:author="Vera Weisbecker">
+    <w15:presenceInfo w15:providerId="AD" w15:userId="S::weis0022@flinders.edu.au::959946a5-e171-4efe-b196-a5c68071c2cf"/>
+  </w15:person>
+</w15:people>
+</file>
+
 <file path=word/styles.xml><?xml version="1.0" encoding="utf-8"?>
-<w:styles xmlns:mc="http://schemas.openxmlformats.org/markup-compatibility/2006" xmlns:r="http://schemas.openxmlformats.org/officeDocument/2006/relationships" xmlns:w="http://schemas.openxmlformats.org/wordprocessingml/2006/main" xmlns:w14="http://schemas.microsoft.com/office/word/2010/wordml" xmlns:w15="http://schemas.microsoft.com/office/word/2012/wordml" xmlns:w16cid="http://schemas.microsoft.com/office/word/2016/wordml/cid" xmlns:w16se="http://schemas.microsoft.com/office/word/2015/wordml/symex" mc:Ignorable="w14 w15 w16se w16cid">
+<w:styles xmlns:mc="http://schemas.openxmlformats.org/markup-compatibility/2006" xmlns:r="http://schemas.openxmlformats.org/officeDocument/2006/relationships" xmlns:w="http://schemas.openxmlformats.org/wordprocessingml/2006/main" xmlns:w14="http://schemas.microsoft.com/office/word/2010/wordml" xmlns:w15="http://schemas.microsoft.com/office/word/2012/wordml" xmlns:w16cex="http://schemas.microsoft.com/office/word/2018/wordml/cex" xmlns:w16cid="http://schemas.microsoft.com/office/word/2016/wordml/cid" xmlns:w16="http://schemas.microsoft.com/office/word/2018/wordml" xmlns:w16se="http://schemas.microsoft.com/office/word/2015/wordml/symex" mc:Ignorable="w14 w15 w16se w16cid w16 w16cex">
   <w:docDefaults>
     <w:rPrDefault>
       <w:rPr>
@@ -25499,7 +25404,6 @@
   <w:style w:type="character" w:default="1" w:styleId="DefaultParagraphFont">
     <w:name w:val="Default Paragraph Font"/>
     <w:uiPriority w:val="1"/>
-    <w:semiHidden/>
     <w:unhideWhenUsed/>
   </w:style>
   <w:style w:type="table" w:default="1" w:styleId="TableNormal">
@@ -25950,6 +25854,23 @@
     <w:unhideWhenUsed/>
     <w:rsid w:val="00C76E9E"/>
   </w:style>
+  <w:style w:type="paragraph" w:styleId="NormalWeb">
+    <w:name w:val="Normal (Web)"/>
+    <w:basedOn w:val="Normal"/>
+    <w:uiPriority w:val="99"/>
+    <w:semiHidden/>
+    <w:unhideWhenUsed/>
+    <w:rsid w:val="009E4207"/>
+    <w:pPr>
+      <w:spacing w:before="100" w:beforeAutospacing="1" w:after="100" w:afterAutospacing="1" w:line="240" w:lineRule="auto"/>
+    </w:pPr>
+    <w:rPr>
+      <w:rFonts w:ascii="Times New Roman" w:eastAsia="Times New Roman" w:hAnsi="Times New Roman" w:cs="Times New Roman"/>
+      <w:color w:val="auto"/>
+      <w:szCs w:val="24"/>
+      <w:lang w:eastAsia="en-AU"/>
+    </w:rPr>
+  </w:style>
 </w:styles>
 </file>
 

</xml_diff>